<commit_message>
Working around report document
</commit_message>
<xml_diff>
--- a/src/docs/REPORT.docx
+++ b/src/docs/REPORT.docx
@@ -130,16 +130,7 @@
           <w:sz w:val="50"/>
           <w:szCs w:val="50"/>
         </w:rPr>
-        <w:t>CLASS MANAGEMENT SYSTE</w:t>
-      </w:r>
-      <w:r>
-        <w:rPr>
-          <w:rFonts w:ascii="Times New Roman" w:eastAsia="Times New Roman" w:hAnsi="Times New Roman" w:cs="Times New Roman"/>
-          <w:color w:val="FF0000"/>
-          <w:sz w:val="50"/>
-          <w:szCs w:val="50"/>
-        </w:rPr>
-        <w:t>M</w:t>
+        <w:t>CLASS MANAGEMENT SYSTEM</w:t>
       </w:r>
     </w:p>
     <w:bookmarkEnd w:id="0"/>
@@ -9382,7 +9373,6 @@
         <w:rPr>
           <w:rFonts w:ascii="Times New Roman" w:eastAsia="Times New Roman" w:hAnsi="Times New Roman" w:cs="Times New Roman"/>
           <w:b/>
-          <w:color w:val="FF0000"/>
           <w:sz w:val="30"/>
           <w:szCs w:val="30"/>
         </w:rPr>
@@ -9391,7 +9381,6 @@
         <w:rPr>
           <w:rFonts w:ascii="Times New Roman" w:eastAsia="Times New Roman" w:hAnsi="Times New Roman" w:cs="Times New Roman"/>
           <w:b/>
-          <w:color w:val="FF0000"/>
           <w:sz w:val="30"/>
           <w:szCs w:val="30"/>
         </w:rPr>
@@ -9422,7 +9411,7 @@
     </w:p>
     <w:tbl>
       <w:tblPr>
-        <w:tblW w:w="9350" w:type="dxa"/>
+        <w:tblW w:w="9918" w:type="dxa"/>
         <w:tblBorders>
           <w:top w:val="single" w:sz="4" w:space="0" w:color="000000"/>
           <w:left w:val="single" w:sz="4" w:space="0" w:color="000000"/>
@@ -9435,18 +9424,18 @@
         <w:tblLook w:val="0400" w:firstRow="0" w:lastRow="0" w:firstColumn="0" w:lastColumn="0" w:noHBand="0" w:noVBand="1"/>
       </w:tblPr>
       <w:tblGrid>
-        <w:gridCol w:w="1146"/>
-        <w:gridCol w:w="1283"/>
-        <w:gridCol w:w="1604"/>
-        <w:gridCol w:w="1159"/>
-        <w:gridCol w:w="1155"/>
-        <w:gridCol w:w="1233"/>
-        <w:gridCol w:w="1770"/>
+        <w:gridCol w:w="704"/>
+        <w:gridCol w:w="1418"/>
+        <w:gridCol w:w="1842"/>
+        <w:gridCol w:w="1560"/>
+        <w:gridCol w:w="1559"/>
+        <w:gridCol w:w="1134"/>
+        <w:gridCol w:w="1701"/>
       </w:tblGrid>
       <w:tr>
         <w:tc>
           <w:tcPr>
-            <w:tcW w:w="1146" w:type="dxa"/>
+            <w:tcW w:w="704" w:type="dxa"/>
           </w:tcPr>
           <w:p>
             <w:pPr>
@@ -9462,18 +9451,16 @@
               <w:rPr>
                 <w:rFonts w:ascii="Times New Roman" w:eastAsia="Times New Roman" w:hAnsi="Times New Roman" w:cs="Times New Roman"/>
                 <w:b/>
-                <w:color w:val="FF0000"/>
-                <w:sz w:val="30"/>
-                <w:szCs w:val="30"/>
+                <w:sz w:val="24"/>
+                <w:szCs w:val="24"/>
               </w:rPr>
             </w:pPr>
             <w:r>
               <w:rPr>
                 <w:rFonts w:ascii="Times New Roman" w:eastAsia="Times New Roman" w:hAnsi="Times New Roman" w:cs="Times New Roman"/>
                 <w:b/>
-                <w:color w:val="FF0000"/>
-                <w:sz w:val="30"/>
-                <w:szCs w:val="30"/>
+                <w:sz w:val="24"/>
+                <w:szCs w:val="24"/>
               </w:rPr>
               <w:t>ID</w:t>
             </w:r>
@@ -9481,7 +9468,7 @@
         </w:tc>
         <w:tc>
           <w:tcPr>
-            <w:tcW w:w="1283" w:type="dxa"/>
+            <w:tcW w:w="1418" w:type="dxa"/>
           </w:tcPr>
           <w:p>
             <w:pPr>
@@ -9497,18 +9484,16 @@
               <w:rPr>
                 <w:rFonts w:ascii="Times New Roman" w:eastAsia="Times New Roman" w:hAnsi="Times New Roman" w:cs="Times New Roman"/>
                 <w:b/>
-                <w:color w:val="FF0000"/>
-                <w:sz w:val="30"/>
-                <w:szCs w:val="30"/>
+                <w:sz w:val="24"/>
+                <w:szCs w:val="24"/>
               </w:rPr>
             </w:pPr>
             <w:r>
               <w:rPr>
                 <w:rFonts w:ascii="Times New Roman" w:eastAsia="Times New Roman" w:hAnsi="Times New Roman" w:cs="Times New Roman"/>
                 <w:b/>
-                <w:color w:val="FF0000"/>
-                <w:sz w:val="30"/>
-                <w:szCs w:val="30"/>
+                <w:sz w:val="24"/>
+                <w:szCs w:val="24"/>
               </w:rPr>
               <w:t xml:space="preserve">Task </w:t>
             </w:r>
@@ -9516,7 +9501,7 @@
         </w:tc>
         <w:tc>
           <w:tcPr>
-            <w:tcW w:w="1604" w:type="dxa"/>
+            <w:tcW w:w="1842" w:type="dxa"/>
           </w:tcPr>
           <w:p>
             <w:pPr>
@@ -9532,18 +9517,16 @@
               <w:rPr>
                 <w:rFonts w:ascii="Times New Roman" w:eastAsia="Times New Roman" w:hAnsi="Times New Roman" w:cs="Times New Roman"/>
                 <w:b/>
-                <w:color w:val="FF0000"/>
-                <w:sz w:val="30"/>
-                <w:szCs w:val="30"/>
+                <w:sz w:val="24"/>
+                <w:szCs w:val="24"/>
               </w:rPr>
             </w:pPr>
             <w:r>
               <w:rPr>
                 <w:rFonts w:ascii="Times New Roman" w:eastAsia="Times New Roman" w:hAnsi="Times New Roman" w:cs="Times New Roman"/>
                 <w:b/>
-                <w:color w:val="FF0000"/>
-                <w:sz w:val="30"/>
-                <w:szCs w:val="30"/>
+                <w:sz w:val="24"/>
+                <w:szCs w:val="24"/>
               </w:rPr>
               <w:t>In Charge</w:t>
             </w:r>
@@ -9551,7 +9534,7 @@
         </w:tc>
         <w:tc>
           <w:tcPr>
-            <w:tcW w:w="1159" w:type="dxa"/>
+            <w:tcW w:w="1560" w:type="dxa"/>
           </w:tcPr>
           <w:p>
             <w:pPr>
@@ -9567,18 +9550,16 @@
               <w:rPr>
                 <w:rFonts w:ascii="Times New Roman" w:eastAsia="Times New Roman" w:hAnsi="Times New Roman" w:cs="Times New Roman"/>
                 <w:b/>
-                <w:color w:val="FF0000"/>
-                <w:sz w:val="30"/>
-                <w:szCs w:val="30"/>
+                <w:sz w:val="24"/>
+                <w:szCs w:val="24"/>
               </w:rPr>
             </w:pPr>
             <w:r>
               <w:rPr>
                 <w:rFonts w:ascii="Times New Roman" w:eastAsia="Times New Roman" w:hAnsi="Times New Roman" w:cs="Times New Roman"/>
                 <w:b/>
-                <w:color w:val="FF0000"/>
-                <w:sz w:val="30"/>
-                <w:szCs w:val="30"/>
+                <w:sz w:val="24"/>
+                <w:szCs w:val="24"/>
               </w:rPr>
               <w:t>Start</w:t>
             </w:r>
@@ -9586,7 +9567,7 @@
         </w:tc>
         <w:tc>
           <w:tcPr>
-            <w:tcW w:w="1155" w:type="dxa"/>
+            <w:tcW w:w="1559" w:type="dxa"/>
           </w:tcPr>
           <w:p>
             <w:pPr>
@@ -9602,18 +9583,16 @@
               <w:rPr>
                 <w:rFonts w:ascii="Times New Roman" w:eastAsia="Times New Roman" w:hAnsi="Times New Roman" w:cs="Times New Roman"/>
                 <w:b/>
-                <w:color w:val="FF0000"/>
-                <w:sz w:val="30"/>
-                <w:szCs w:val="30"/>
+                <w:sz w:val="24"/>
+                <w:szCs w:val="24"/>
               </w:rPr>
             </w:pPr>
             <w:r>
               <w:rPr>
                 <w:rFonts w:ascii="Times New Roman" w:eastAsia="Times New Roman" w:hAnsi="Times New Roman" w:cs="Times New Roman"/>
                 <w:b/>
-                <w:color w:val="FF0000"/>
-                <w:sz w:val="30"/>
-                <w:szCs w:val="30"/>
+                <w:sz w:val="24"/>
+                <w:szCs w:val="24"/>
               </w:rPr>
               <w:t>End</w:t>
             </w:r>
@@ -9621,7 +9600,7 @@
         </w:tc>
         <w:tc>
           <w:tcPr>
-            <w:tcW w:w="1233" w:type="dxa"/>
+            <w:tcW w:w="1134" w:type="dxa"/>
           </w:tcPr>
           <w:p>
             <w:pPr>
@@ -9637,18 +9616,16 @@
               <w:rPr>
                 <w:rFonts w:ascii="Times New Roman" w:eastAsia="Times New Roman" w:hAnsi="Times New Roman" w:cs="Times New Roman"/>
                 <w:b/>
-                <w:color w:val="FF0000"/>
-                <w:sz w:val="30"/>
-                <w:szCs w:val="30"/>
+                <w:sz w:val="24"/>
+                <w:szCs w:val="24"/>
               </w:rPr>
             </w:pPr>
             <w:r>
               <w:rPr>
                 <w:rFonts w:ascii="Times New Roman" w:eastAsia="Times New Roman" w:hAnsi="Times New Roman" w:cs="Times New Roman"/>
                 <w:b/>
-                <w:color w:val="FF0000"/>
-                <w:sz w:val="30"/>
-                <w:szCs w:val="30"/>
+                <w:sz w:val="24"/>
+                <w:szCs w:val="24"/>
               </w:rPr>
               <w:t>State</w:t>
             </w:r>
@@ -9656,7 +9633,7 @@
         </w:tc>
         <w:tc>
           <w:tcPr>
-            <w:tcW w:w="1770" w:type="dxa"/>
+            <w:tcW w:w="1701" w:type="dxa"/>
           </w:tcPr>
           <w:p>
             <w:pPr>
@@ -9672,18 +9649,16 @@
               <w:rPr>
                 <w:rFonts w:ascii="Times New Roman" w:eastAsia="Times New Roman" w:hAnsi="Times New Roman" w:cs="Times New Roman"/>
                 <w:b/>
-                <w:color w:val="FF0000"/>
-                <w:sz w:val="30"/>
-                <w:szCs w:val="30"/>
+                <w:sz w:val="24"/>
+                <w:szCs w:val="24"/>
               </w:rPr>
             </w:pPr>
             <w:r>
               <w:rPr>
                 <w:rFonts w:ascii="Times New Roman" w:eastAsia="Times New Roman" w:hAnsi="Times New Roman" w:cs="Times New Roman"/>
                 <w:b/>
-                <w:color w:val="FF0000"/>
-                <w:sz w:val="30"/>
-                <w:szCs w:val="30"/>
+                <w:sz w:val="24"/>
+                <w:szCs w:val="24"/>
               </w:rPr>
               <w:t>Note</w:t>
             </w:r>
@@ -9693,7 +9668,7 @@
       <w:tr>
         <w:tc>
           <w:tcPr>
-            <w:tcW w:w="1146" w:type="dxa"/>
+            <w:tcW w:w="704" w:type="dxa"/>
           </w:tcPr>
           <w:p>
             <w:pPr>
@@ -9708,17 +9683,15 @@
               <w:jc w:val="center"/>
               <w:rPr>
                 <w:rFonts w:ascii="Times New Roman" w:eastAsia="Times New Roman" w:hAnsi="Times New Roman" w:cs="Times New Roman"/>
-                <w:color w:val="FF0000"/>
-                <w:sz w:val="30"/>
-                <w:szCs w:val="30"/>
+                <w:sz w:val="24"/>
+                <w:szCs w:val="24"/>
               </w:rPr>
             </w:pPr>
             <w:r>
               <w:rPr>
                 <w:rFonts w:ascii="Times New Roman" w:eastAsia="Times New Roman" w:hAnsi="Times New Roman" w:cs="Times New Roman"/>
-                <w:color w:val="FF0000"/>
-                <w:sz w:val="30"/>
-                <w:szCs w:val="30"/>
+                <w:sz w:val="24"/>
+                <w:szCs w:val="24"/>
               </w:rPr>
               <w:t>1</w:t>
             </w:r>
@@ -9726,7 +9699,212 @@
         </w:tc>
         <w:tc>
           <w:tcPr>
-            <w:tcW w:w="1283" w:type="dxa"/>
+            <w:tcW w:w="1418" w:type="dxa"/>
+          </w:tcPr>
+          <w:p>
+            <w:pPr>
+              <w:pBdr>
+                <w:top w:val="nil"/>
+                <w:left w:val="nil"/>
+                <w:bottom w:val="nil"/>
+                <w:right w:val="nil"/>
+                <w:between w:val="nil"/>
+              </w:pBdr>
+              <w:spacing w:after="120"/>
+              <w:rPr>
+                <w:rFonts w:ascii="Times New Roman" w:eastAsia="Times New Roman" w:hAnsi="Times New Roman" w:cs="Times New Roman"/>
+                <w:sz w:val="24"/>
+                <w:szCs w:val="24"/>
+              </w:rPr>
+            </w:pPr>
+            <w:r>
+              <w:rPr>
+                <w:rFonts w:ascii="Times New Roman" w:eastAsia="Times New Roman" w:hAnsi="Times New Roman" w:cs="Times New Roman"/>
+                <w:sz w:val="24"/>
+                <w:szCs w:val="24"/>
+              </w:rPr>
+              <w:t>Design Project’s Structure</w:t>
+            </w:r>
+          </w:p>
+        </w:tc>
+        <w:tc>
+          <w:tcPr>
+            <w:tcW w:w="1842" w:type="dxa"/>
+          </w:tcPr>
+          <w:p>
+            <w:pPr>
+              <w:pBdr>
+                <w:top w:val="nil"/>
+                <w:left w:val="nil"/>
+                <w:bottom w:val="nil"/>
+                <w:right w:val="nil"/>
+                <w:between w:val="nil"/>
+              </w:pBdr>
+              <w:spacing w:after="120"/>
+              <w:rPr>
+                <w:rFonts w:ascii="Times New Roman" w:eastAsia="Times New Roman" w:hAnsi="Times New Roman" w:cs="Times New Roman"/>
+                <w:sz w:val="24"/>
+                <w:szCs w:val="24"/>
+                <w:lang w:val="vi-VN"/>
+              </w:rPr>
+            </w:pPr>
+            <w:r>
+              <w:rPr>
+                <w:rFonts w:ascii="Times New Roman" w:eastAsia="Times New Roman" w:hAnsi="Times New Roman" w:cs="Times New Roman"/>
+                <w:sz w:val="24"/>
+                <w:szCs w:val="24"/>
+                <w:lang w:val="fr-FR"/>
+              </w:rPr>
+              <w:t>Võ</w:t>
+            </w:r>
+            <w:r>
+              <w:rPr>
+                <w:rFonts w:ascii="Times New Roman" w:eastAsia="Times New Roman" w:hAnsi="Times New Roman" w:cs="Times New Roman"/>
+                <w:sz w:val="24"/>
+                <w:szCs w:val="24"/>
+                <w:lang w:val="vi-VN"/>
+              </w:rPr>
+              <w:t xml:space="preserve"> Minh Duy</w:t>
+            </w:r>
+          </w:p>
+        </w:tc>
+        <w:tc>
+          <w:tcPr>
+            <w:tcW w:w="1560" w:type="dxa"/>
+          </w:tcPr>
+          <w:p>
+            <w:pPr>
+              <w:pBdr>
+                <w:top w:val="nil"/>
+                <w:left w:val="nil"/>
+                <w:bottom w:val="nil"/>
+                <w:right w:val="nil"/>
+                <w:between w:val="nil"/>
+              </w:pBdr>
+              <w:spacing w:after="120"/>
+              <w:rPr>
+                <w:rFonts w:ascii="Times New Roman" w:eastAsia="Times New Roman" w:hAnsi="Times New Roman" w:cs="Times New Roman"/>
+                <w:sz w:val="24"/>
+                <w:szCs w:val="24"/>
+                <w:lang w:val="vi-VN"/>
+              </w:rPr>
+            </w:pPr>
+            <w:r>
+              <w:rPr>
+                <w:rFonts w:ascii="Times New Roman" w:eastAsia="Times New Roman" w:hAnsi="Times New Roman" w:cs="Times New Roman"/>
+                <w:sz w:val="24"/>
+                <w:szCs w:val="24"/>
+              </w:rPr>
+              <w:t>14</w:t>
+            </w:r>
+            <w:r>
+              <w:rPr>
+                <w:rFonts w:ascii="Times New Roman" w:eastAsia="Times New Roman" w:hAnsi="Times New Roman" w:cs="Times New Roman"/>
+                <w:sz w:val="24"/>
+                <w:szCs w:val="24"/>
+                <w:lang w:val="vi-VN"/>
+              </w:rPr>
+              <w:t>.11.2025</w:t>
+            </w:r>
+          </w:p>
+        </w:tc>
+        <w:tc>
+          <w:tcPr>
+            <w:tcW w:w="1559" w:type="dxa"/>
+          </w:tcPr>
+          <w:p>
+            <w:pPr>
+              <w:pBdr>
+                <w:top w:val="nil"/>
+                <w:left w:val="nil"/>
+                <w:bottom w:val="nil"/>
+                <w:right w:val="nil"/>
+                <w:between w:val="nil"/>
+              </w:pBdr>
+              <w:spacing w:after="120"/>
+              <w:rPr>
+                <w:rFonts w:ascii="Times New Roman" w:eastAsia="Times New Roman" w:hAnsi="Times New Roman" w:cs="Times New Roman"/>
+                <w:sz w:val="24"/>
+                <w:szCs w:val="24"/>
+                <w:lang w:val="vi-VN"/>
+              </w:rPr>
+            </w:pPr>
+            <w:r>
+              <w:rPr>
+                <w:rFonts w:ascii="Times New Roman" w:eastAsia="Times New Roman" w:hAnsi="Times New Roman" w:cs="Times New Roman"/>
+                <w:sz w:val="24"/>
+                <w:szCs w:val="24"/>
+              </w:rPr>
+              <w:t>14</w:t>
+            </w:r>
+            <w:r>
+              <w:rPr>
+                <w:rFonts w:ascii="Times New Roman" w:eastAsia="Times New Roman" w:hAnsi="Times New Roman" w:cs="Times New Roman"/>
+                <w:sz w:val="24"/>
+                <w:szCs w:val="24"/>
+                <w:lang w:val="vi-VN"/>
+              </w:rPr>
+              <w:t>.11.2025</w:t>
+            </w:r>
+          </w:p>
+        </w:tc>
+        <w:tc>
+          <w:tcPr>
+            <w:tcW w:w="1134" w:type="dxa"/>
+          </w:tcPr>
+          <w:p>
+            <w:pPr>
+              <w:pBdr>
+                <w:top w:val="nil"/>
+                <w:left w:val="nil"/>
+                <w:bottom w:val="nil"/>
+                <w:right w:val="nil"/>
+                <w:between w:val="nil"/>
+              </w:pBdr>
+              <w:spacing w:after="120"/>
+              <w:rPr>
+                <w:rFonts w:ascii="Times New Roman" w:eastAsia="Times New Roman" w:hAnsi="Times New Roman" w:cs="Times New Roman"/>
+                <w:sz w:val="24"/>
+                <w:szCs w:val="24"/>
+              </w:rPr>
+            </w:pPr>
+            <w:r>
+              <w:rPr>
+                <w:rFonts w:ascii="Times New Roman" w:eastAsia="Times New Roman" w:hAnsi="Times New Roman" w:cs="Times New Roman"/>
+                <w:sz w:val="24"/>
+                <w:szCs w:val="24"/>
+              </w:rPr>
+              <w:t>Done</w:t>
+            </w:r>
+          </w:p>
+        </w:tc>
+        <w:tc>
+          <w:tcPr>
+            <w:tcW w:w="1701" w:type="dxa"/>
+          </w:tcPr>
+          <w:p>
+            <w:pPr>
+              <w:pBdr>
+                <w:top w:val="nil"/>
+                <w:left w:val="nil"/>
+                <w:bottom w:val="nil"/>
+                <w:right w:val="nil"/>
+                <w:between w:val="nil"/>
+              </w:pBdr>
+              <w:spacing w:after="120"/>
+              <w:rPr>
+                <w:rFonts w:ascii="Times New Roman" w:eastAsia="Times New Roman" w:hAnsi="Times New Roman" w:cs="Times New Roman"/>
+                <w:sz w:val="24"/>
+                <w:szCs w:val="24"/>
+              </w:rPr>
+            </w:pPr>
+          </w:p>
+        </w:tc>
+      </w:tr>
+      <w:tr>
+        <w:tc>
+          <w:tcPr>
+            <w:tcW w:w="704" w:type="dxa"/>
           </w:tcPr>
           <w:p>
             <w:pPr>
@@ -9741,25 +9919,23 @@
               <w:jc w:val="center"/>
               <w:rPr>
                 <w:rFonts w:ascii="Times New Roman" w:eastAsia="Times New Roman" w:hAnsi="Times New Roman" w:cs="Times New Roman"/>
-                <w:color w:val="FF0000"/>
-                <w:sz w:val="30"/>
-                <w:szCs w:val="30"/>
+                <w:sz w:val="24"/>
+                <w:szCs w:val="24"/>
               </w:rPr>
             </w:pPr>
             <w:r>
               <w:rPr>
                 <w:rFonts w:ascii="Times New Roman" w:eastAsia="Times New Roman" w:hAnsi="Times New Roman" w:cs="Times New Roman"/>
-                <w:color w:val="FF0000"/>
-                <w:sz w:val="30"/>
-                <w:szCs w:val="30"/>
-              </w:rPr>
-              <w:t>Design Class A, B, C</w:t>
+                <w:sz w:val="24"/>
+                <w:szCs w:val="24"/>
+              </w:rPr>
+              <w:t>2</w:t>
             </w:r>
           </w:p>
         </w:tc>
         <w:tc>
           <w:tcPr>
-            <w:tcW w:w="1604" w:type="dxa"/>
+            <w:tcW w:w="1418" w:type="dxa"/>
           </w:tcPr>
           <w:p>
             <w:pPr>
@@ -9770,26 +9946,179 @@
                 <w:right w:val="nil"/>
                 <w:between w:val="nil"/>
               </w:pBdr>
-              <w:jc w:val="center"/>
-              <w:rPr>
-                <w:rFonts w:ascii="Times New Roman" w:eastAsia="Times New Roman" w:hAnsi="Times New Roman" w:cs="Times New Roman"/>
-                <w:color w:val="FF0000"/>
-                <w:sz w:val="30"/>
-                <w:szCs w:val="30"/>
+              <w:spacing w:after="120"/>
+              <w:rPr>
+                <w:rFonts w:ascii="Times New Roman" w:eastAsia="Times New Roman" w:hAnsi="Times New Roman" w:cs="Times New Roman"/>
+                <w:sz w:val="24"/>
+                <w:szCs w:val="24"/>
+                <w:lang w:val="vi-VN"/>
+              </w:rPr>
+            </w:pPr>
+            <w:r>
+              <w:rPr>
+                <w:rFonts w:ascii="Times New Roman" w:eastAsia="Times New Roman" w:hAnsi="Times New Roman" w:cs="Times New Roman"/>
+                <w:sz w:val="24"/>
+                <w:szCs w:val="24"/>
+              </w:rPr>
+              <w:t>Updating</w:t>
+            </w:r>
+            <w:r>
+              <w:rPr>
+                <w:rFonts w:ascii="Times New Roman" w:eastAsia="Times New Roman" w:hAnsi="Times New Roman" w:cs="Times New Roman"/>
+                <w:sz w:val="24"/>
+                <w:szCs w:val="24"/>
+                <w:lang w:val="vi-VN"/>
+              </w:rPr>
+              <w:t xml:space="preserve"> </w:t>
+            </w:r>
+            <w:proofErr w:type="spellStart"/>
+            <w:r>
+              <w:rPr>
+                <w:rFonts w:ascii="Times New Roman" w:eastAsia="Times New Roman" w:hAnsi="Times New Roman" w:cs="Times New Roman"/>
+                <w:sz w:val="24"/>
+                <w:szCs w:val="24"/>
+                <w:lang w:val="vi-VN"/>
+              </w:rPr>
+              <w:t>Report</w:t>
+            </w:r>
+            <w:proofErr w:type="spellEnd"/>
+          </w:p>
+        </w:tc>
+        <w:tc>
+          <w:tcPr>
+            <w:tcW w:w="1842" w:type="dxa"/>
+          </w:tcPr>
+          <w:p>
+            <w:pPr>
+              <w:pBdr>
+                <w:top w:val="nil"/>
+                <w:left w:val="nil"/>
+                <w:bottom w:val="nil"/>
+                <w:right w:val="nil"/>
+                <w:between w:val="nil"/>
+              </w:pBdr>
+              <w:spacing w:after="120"/>
+              <w:rPr>
+                <w:rFonts w:ascii="Times New Roman" w:eastAsia="Times New Roman" w:hAnsi="Times New Roman" w:cs="Times New Roman"/>
+                <w:sz w:val="24"/>
+                <w:szCs w:val="24"/>
+                <w:lang w:val="vi-VN"/>
+              </w:rPr>
+            </w:pPr>
+            <w:r>
+              <w:rPr>
+                <w:rFonts w:ascii="Times New Roman" w:eastAsia="Times New Roman" w:hAnsi="Times New Roman" w:cs="Times New Roman"/>
+                <w:sz w:val="24"/>
+                <w:szCs w:val="24"/>
                 <w:lang w:val="fr-FR"/>
               </w:rPr>
-            </w:pPr>
+              <w:t>Võ</w:t>
+            </w:r>
             <w:r>
               <w:rPr>
                 <w:rFonts w:ascii="Times New Roman" w:eastAsia="Times New Roman" w:hAnsi="Times New Roman" w:cs="Times New Roman"/>
-                <w:color w:val="FF0000"/>
-                <w:sz w:val="30"/>
-                <w:szCs w:val="30"/>
-                <w:lang w:val="fr-FR"/>
-              </w:rPr>
-              <w:t>Nguyen Van A</w:t>
+                <w:sz w:val="24"/>
+                <w:szCs w:val="24"/>
+                <w:lang w:val="vi-VN"/>
+              </w:rPr>
+              <w:t xml:space="preserve"> Minh Duy</w:t>
             </w:r>
           </w:p>
+        </w:tc>
+        <w:tc>
+          <w:tcPr>
+            <w:tcW w:w="1560" w:type="dxa"/>
+          </w:tcPr>
+          <w:p>
+            <w:pPr>
+              <w:pBdr>
+                <w:top w:val="nil"/>
+                <w:left w:val="nil"/>
+                <w:bottom w:val="nil"/>
+                <w:right w:val="nil"/>
+                <w:between w:val="nil"/>
+              </w:pBdr>
+              <w:spacing w:after="120"/>
+              <w:rPr>
+                <w:rFonts w:ascii="Times New Roman" w:eastAsia="Times New Roman" w:hAnsi="Times New Roman" w:cs="Times New Roman"/>
+                <w:sz w:val="24"/>
+                <w:szCs w:val="24"/>
+              </w:rPr>
+            </w:pPr>
+          </w:p>
+        </w:tc>
+        <w:tc>
+          <w:tcPr>
+            <w:tcW w:w="1559" w:type="dxa"/>
+          </w:tcPr>
+          <w:p>
+            <w:pPr>
+              <w:pBdr>
+                <w:top w:val="nil"/>
+                <w:left w:val="nil"/>
+                <w:bottom w:val="nil"/>
+                <w:right w:val="nil"/>
+                <w:between w:val="nil"/>
+              </w:pBdr>
+              <w:spacing w:after="120"/>
+              <w:rPr>
+                <w:rFonts w:ascii="Times New Roman" w:eastAsia="Times New Roman" w:hAnsi="Times New Roman" w:cs="Times New Roman"/>
+                <w:sz w:val="24"/>
+                <w:szCs w:val="24"/>
+              </w:rPr>
+            </w:pPr>
+          </w:p>
+        </w:tc>
+        <w:tc>
+          <w:tcPr>
+            <w:tcW w:w="1134" w:type="dxa"/>
+          </w:tcPr>
+          <w:p>
+            <w:pPr>
+              <w:pBdr>
+                <w:top w:val="nil"/>
+                <w:left w:val="nil"/>
+                <w:bottom w:val="nil"/>
+                <w:right w:val="nil"/>
+                <w:between w:val="nil"/>
+              </w:pBdr>
+              <w:spacing w:after="120"/>
+              <w:rPr>
+                <w:rFonts w:ascii="Times New Roman" w:eastAsia="Times New Roman" w:hAnsi="Times New Roman" w:cs="Times New Roman"/>
+                <w:sz w:val="24"/>
+                <w:szCs w:val="24"/>
+              </w:rPr>
+            </w:pPr>
+          </w:p>
+        </w:tc>
+        <w:tc>
+          <w:tcPr>
+            <w:tcW w:w="1701" w:type="dxa"/>
+          </w:tcPr>
+          <w:p>
+            <w:pPr>
+              <w:pBdr>
+                <w:top w:val="nil"/>
+                <w:left w:val="nil"/>
+                <w:bottom w:val="nil"/>
+                <w:right w:val="nil"/>
+                <w:between w:val="nil"/>
+              </w:pBdr>
+              <w:spacing w:after="120"/>
+              <w:rPr>
+                <w:rFonts w:ascii="Times New Roman" w:eastAsia="Times New Roman" w:hAnsi="Times New Roman" w:cs="Times New Roman"/>
+                <w:sz w:val="24"/>
+                <w:szCs w:val="24"/>
+              </w:rPr>
+            </w:pPr>
+          </w:p>
+        </w:tc>
+      </w:tr>
+      <w:tr>
+        <w:tc>
+          <w:tcPr>
+            <w:tcW w:w="704" w:type="dxa"/>
+          </w:tcPr>
           <w:p>
             <w:pPr>
               <w:pBdr>
@@ -9803,27 +10132,205 @@
               <w:jc w:val="center"/>
               <w:rPr>
                 <w:rFonts w:ascii="Times New Roman" w:eastAsia="Times New Roman" w:hAnsi="Times New Roman" w:cs="Times New Roman"/>
-                <w:color w:val="FF0000"/>
-                <w:sz w:val="30"/>
-                <w:szCs w:val="30"/>
-                <w:lang w:val="fr-FR"/>
+                <w:sz w:val="24"/>
+                <w:szCs w:val="24"/>
               </w:rPr>
             </w:pPr>
             <w:r>
               <w:rPr>
                 <w:rFonts w:ascii="Times New Roman" w:eastAsia="Times New Roman" w:hAnsi="Times New Roman" w:cs="Times New Roman"/>
-                <w:color w:val="FF0000"/>
-                <w:sz w:val="30"/>
-                <w:szCs w:val="30"/>
-                <w:lang w:val="fr-FR"/>
-              </w:rPr>
-              <w:t>Le Thi B</w:t>
+                <w:sz w:val="24"/>
+                <w:szCs w:val="24"/>
+              </w:rPr>
+              <w:t>3</w:t>
             </w:r>
           </w:p>
         </w:tc>
         <w:tc>
           <w:tcPr>
-            <w:tcW w:w="1159" w:type="dxa"/>
+            <w:tcW w:w="1418" w:type="dxa"/>
+          </w:tcPr>
+          <w:p>
+            <w:pPr>
+              <w:pBdr>
+                <w:top w:val="nil"/>
+                <w:left w:val="nil"/>
+                <w:bottom w:val="nil"/>
+                <w:right w:val="nil"/>
+                <w:between w:val="nil"/>
+              </w:pBdr>
+              <w:spacing w:after="120"/>
+              <w:rPr>
+                <w:rFonts w:ascii="Times New Roman" w:eastAsia="Times New Roman" w:hAnsi="Times New Roman" w:cs="Times New Roman"/>
+                <w:sz w:val="24"/>
+                <w:szCs w:val="24"/>
+                <w:lang w:val="vi-VN"/>
+              </w:rPr>
+            </w:pPr>
+            <w:r>
+              <w:rPr>
+                <w:rFonts w:ascii="Times New Roman" w:eastAsia="Times New Roman" w:hAnsi="Times New Roman" w:cs="Times New Roman"/>
+                <w:sz w:val="24"/>
+                <w:szCs w:val="24"/>
+              </w:rPr>
+              <w:t>Design</w:t>
+            </w:r>
+            <w:r>
+              <w:rPr>
+                <w:rFonts w:ascii="Times New Roman" w:eastAsia="Times New Roman" w:hAnsi="Times New Roman" w:cs="Times New Roman"/>
+                <w:sz w:val="24"/>
+                <w:szCs w:val="24"/>
+                <w:lang w:val="vi-VN"/>
+              </w:rPr>
+              <w:t xml:space="preserve"> </w:t>
+            </w:r>
+            <w:proofErr w:type="spellStart"/>
+            <w:r>
+              <w:rPr>
+                <w:rFonts w:ascii="Times New Roman" w:eastAsia="Times New Roman" w:hAnsi="Times New Roman" w:cs="Times New Roman"/>
+                <w:sz w:val="24"/>
+                <w:szCs w:val="24"/>
+                <w:lang w:val="vi-VN"/>
+              </w:rPr>
+              <w:t>Controller</w:t>
+            </w:r>
+            <w:proofErr w:type="spellEnd"/>
+          </w:p>
+        </w:tc>
+        <w:tc>
+          <w:tcPr>
+            <w:tcW w:w="1842" w:type="dxa"/>
+          </w:tcPr>
+          <w:p>
+            <w:pPr>
+              <w:pBdr>
+                <w:top w:val="nil"/>
+                <w:left w:val="nil"/>
+                <w:bottom w:val="nil"/>
+                <w:right w:val="nil"/>
+                <w:between w:val="nil"/>
+              </w:pBdr>
+              <w:spacing w:after="120"/>
+              <w:rPr>
+                <w:rFonts w:ascii="Times New Roman" w:eastAsia="Times New Roman" w:hAnsi="Times New Roman" w:cs="Times New Roman"/>
+                <w:sz w:val="24"/>
+                <w:szCs w:val="24"/>
+                <w:lang w:val="vi-VN"/>
+              </w:rPr>
+            </w:pPr>
+            <w:r>
+              <w:rPr>
+                <w:rFonts w:ascii="Times New Roman" w:eastAsia="Times New Roman" w:hAnsi="Times New Roman" w:cs="Times New Roman"/>
+                <w:sz w:val="24"/>
+                <w:szCs w:val="24"/>
+                <w:lang w:val="fr-FR"/>
+              </w:rPr>
+              <w:t>Võ</w:t>
+            </w:r>
+            <w:r>
+              <w:rPr>
+                <w:rFonts w:ascii="Times New Roman" w:eastAsia="Times New Roman" w:hAnsi="Times New Roman" w:cs="Times New Roman"/>
+                <w:sz w:val="24"/>
+                <w:szCs w:val="24"/>
+                <w:lang w:val="vi-VN"/>
+              </w:rPr>
+              <w:t xml:space="preserve"> Minh Duy</w:t>
+            </w:r>
+          </w:p>
+        </w:tc>
+        <w:tc>
+          <w:tcPr>
+            <w:tcW w:w="1560" w:type="dxa"/>
+          </w:tcPr>
+          <w:p>
+            <w:pPr>
+              <w:pBdr>
+                <w:top w:val="nil"/>
+                <w:left w:val="nil"/>
+                <w:bottom w:val="nil"/>
+                <w:right w:val="nil"/>
+                <w:between w:val="nil"/>
+              </w:pBdr>
+              <w:spacing w:after="120"/>
+              <w:rPr>
+                <w:rFonts w:ascii="Times New Roman" w:eastAsia="Times New Roman" w:hAnsi="Times New Roman" w:cs="Times New Roman"/>
+                <w:sz w:val="24"/>
+                <w:szCs w:val="24"/>
+              </w:rPr>
+            </w:pPr>
+          </w:p>
+        </w:tc>
+        <w:tc>
+          <w:tcPr>
+            <w:tcW w:w="1559" w:type="dxa"/>
+          </w:tcPr>
+          <w:p>
+            <w:pPr>
+              <w:pBdr>
+                <w:top w:val="nil"/>
+                <w:left w:val="nil"/>
+                <w:bottom w:val="nil"/>
+                <w:right w:val="nil"/>
+                <w:between w:val="nil"/>
+              </w:pBdr>
+              <w:spacing w:after="120"/>
+              <w:rPr>
+                <w:rFonts w:ascii="Times New Roman" w:eastAsia="Times New Roman" w:hAnsi="Times New Roman" w:cs="Times New Roman"/>
+                <w:sz w:val="24"/>
+                <w:szCs w:val="24"/>
+              </w:rPr>
+            </w:pPr>
+          </w:p>
+        </w:tc>
+        <w:tc>
+          <w:tcPr>
+            <w:tcW w:w="1134" w:type="dxa"/>
+          </w:tcPr>
+          <w:p>
+            <w:pPr>
+              <w:pBdr>
+                <w:top w:val="nil"/>
+                <w:left w:val="nil"/>
+                <w:bottom w:val="nil"/>
+                <w:right w:val="nil"/>
+                <w:between w:val="nil"/>
+              </w:pBdr>
+              <w:spacing w:after="120"/>
+              <w:rPr>
+                <w:rFonts w:ascii="Times New Roman" w:eastAsia="Times New Roman" w:hAnsi="Times New Roman" w:cs="Times New Roman"/>
+                <w:sz w:val="24"/>
+                <w:szCs w:val="24"/>
+              </w:rPr>
+            </w:pPr>
+          </w:p>
+        </w:tc>
+        <w:tc>
+          <w:tcPr>
+            <w:tcW w:w="1701" w:type="dxa"/>
+          </w:tcPr>
+          <w:p>
+            <w:pPr>
+              <w:pBdr>
+                <w:top w:val="nil"/>
+                <w:left w:val="nil"/>
+                <w:bottom w:val="nil"/>
+                <w:right w:val="nil"/>
+                <w:between w:val="nil"/>
+              </w:pBdr>
+              <w:spacing w:after="120"/>
+              <w:rPr>
+                <w:rFonts w:ascii="Times New Roman" w:eastAsia="Times New Roman" w:hAnsi="Times New Roman" w:cs="Times New Roman"/>
+                <w:sz w:val="24"/>
+                <w:szCs w:val="24"/>
+              </w:rPr>
+            </w:pPr>
+          </w:p>
+        </w:tc>
+      </w:tr>
+      <w:tr>
+        <w:tc>
+          <w:tcPr>
+            <w:tcW w:w="704" w:type="dxa"/>
           </w:tcPr>
           <w:p>
             <w:pPr>
@@ -9838,25 +10345,196 @@
               <w:jc w:val="center"/>
               <w:rPr>
                 <w:rFonts w:ascii="Times New Roman" w:eastAsia="Times New Roman" w:hAnsi="Times New Roman" w:cs="Times New Roman"/>
-                <w:color w:val="FF0000"/>
-                <w:sz w:val="30"/>
-                <w:szCs w:val="30"/>
+                <w:sz w:val="24"/>
+                <w:szCs w:val="24"/>
               </w:rPr>
             </w:pPr>
             <w:r>
               <w:rPr>
                 <w:rFonts w:ascii="Times New Roman" w:eastAsia="Times New Roman" w:hAnsi="Times New Roman" w:cs="Times New Roman"/>
-                <w:color w:val="FF0000"/>
-                <w:sz w:val="30"/>
-                <w:szCs w:val="30"/>
-              </w:rPr>
-              <w:t>2-Dec-18</w:t>
+                <w:sz w:val="24"/>
+                <w:szCs w:val="24"/>
+              </w:rPr>
+              <w:t>4</w:t>
             </w:r>
           </w:p>
         </w:tc>
         <w:tc>
           <w:tcPr>
-            <w:tcW w:w="1155" w:type="dxa"/>
+            <w:tcW w:w="1418" w:type="dxa"/>
+          </w:tcPr>
+          <w:p>
+            <w:pPr>
+              <w:pBdr>
+                <w:top w:val="nil"/>
+                <w:left w:val="nil"/>
+                <w:bottom w:val="nil"/>
+                <w:right w:val="nil"/>
+                <w:between w:val="nil"/>
+              </w:pBdr>
+              <w:spacing w:after="120"/>
+              <w:rPr>
+                <w:rFonts w:ascii="Times New Roman" w:eastAsia="Times New Roman" w:hAnsi="Times New Roman" w:cs="Times New Roman"/>
+                <w:sz w:val="24"/>
+                <w:szCs w:val="24"/>
+                <w:lang w:val="vi-VN"/>
+              </w:rPr>
+            </w:pPr>
+            <w:r>
+              <w:rPr>
+                <w:rFonts w:ascii="Times New Roman" w:eastAsia="Times New Roman" w:hAnsi="Times New Roman" w:cs="Times New Roman"/>
+                <w:sz w:val="24"/>
+                <w:szCs w:val="24"/>
+              </w:rPr>
+              <w:t>Design</w:t>
+            </w:r>
+            <w:r>
+              <w:rPr>
+                <w:rFonts w:ascii="Times New Roman" w:eastAsia="Times New Roman" w:hAnsi="Times New Roman" w:cs="Times New Roman"/>
+                <w:sz w:val="24"/>
+                <w:szCs w:val="24"/>
+                <w:lang w:val="vi-VN"/>
+              </w:rPr>
+              <w:t xml:space="preserve"> GUI</w:t>
+            </w:r>
+          </w:p>
+        </w:tc>
+        <w:tc>
+          <w:tcPr>
+            <w:tcW w:w="1842" w:type="dxa"/>
+          </w:tcPr>
+          <w:p>
+            <w:pPr>
+              <w:pBdr>
+                <w:top w:val="nil"/>
+                <w:left w:val="nil"/>
+                <w:bottom w:val="nil"/>
+                <w:right w:val="nil"/>
+                <w:between w:val="nil"/>
+              </w:pBdr>
+              <w:spacing w:after="120"/>
+              <w:rPr>
+                <w:rFonts w:ascii="Times New Roman" w:eastAsia="Times New Roman" w:hAnsi="Times New Roman" w:cs="Times New Roman"/>
+                <w:sz w:val="24"/>
+                <w:szCs w:val="24"/>
+                <w:lang w:val="vi-VN"/>
+              </w:rPr>
+            </w:pPr>
+            <w:proofErr w:type="spellStart"/>
+            <w:r>
+              <w:rPr>
+                <w:rFonts w:ascii="Times New Roman" w:eastAsia="Times New Roman" w:hAnsi="Times New Roman" w:cs="Times New Roman"/>
+                <w:sz w:val="24"/>
+                <w:szCs w:val="24"/>
+                <w:lang w:val="fr-FR"/>
+              </w:rPr>
+              <w:t>Nguyễn</w:t>
+            </w:r>
+            <w:proofErr w:type="spellEnd"/>
+            <w:r>
+              <w:rPr>
+                <w:rFonts w:ascii="Times New Roman" w:eastAsia="Times New Roman" w:hAnsi="Times New Roman" w:cs="Times New Roman"/>
+                <w:sz w:val="24"/>
+                <w:szCs w:val="24"/>
+                <w:lang w:val="vi-VN"/>
+              </w:rPr>
+              <w:t xml:space="preserve"> Hữu Hiếu</w:t>
+            </w:r>
+          </w:p>
+        </w:tc>
+        <w:tc>
+          <w:tcPr>
+            <w:tcW w:w="1560" w:type="dxa"/>
+          </w:tcPr>
+          <w:p>
+            <w:pPr>
+              <w:pBdr>
+                <w:top w:val="nil"/>
+                <w:left w:val="nil"/>
+                <w:bottom w:val="nil"/>
+                <w:right w:val="nil"/>
+                <w:between w:val="nil"/>
+              </w:pBdr>
+              <w:spacing w:after="120"/>
+              <w:rPr>
+                <w:rFonts w:ascii="Times New Roman" w:eastAsia="Times New Roman" w:hAnsi="Times New Roman" w:cs="Times New Roman"/>
+                <w:sz w:val="24"/>
+                <w:szCs w:val="24"/>
+              </w:rPr>
+            </w:pPr>
+          </w:p>
+        </w:tc>
+        <w:tc>
+          <w:tcPr>
+            <w:tcW w:w="1559" w:type="dxa"/>
+          </w:tcPr>
+          <w:p>
+            <w:pPr>
+              <w:pBdr>
+                <w:top w:val="nil"/>
+                <w:left w:val="nil"/>
+                <w:bottom w:val="nil"/>
+                <w:right w:val="nil"/>
+                <w:between w:val="nil"/>
+              </w:pBdr>
+              <w:spacing w:after="120"/>
+              <w:rPr>
+                <w:rFonts w:ascii="Times New Roman" w:eastAsia="Times New Roman" w:hAnsi="Times New Roman" w:cs="Times New Roman"/>
+                <w:sz w:val="24"/>
+                <w:szCs w:val="24"/>
+              </w:rPr>
+            </w:pPr>
+          </w:p>
+        </w:tc>
+        <w:tc>
+          <w:tcPr>
+            <w:tcW w:w="1134" w:type="dxa"/>
+          </w:tcPr>
+          <w:p>
+            <w:pPr>
+              <w:pBdr>
+                <w:top w:val="nil"/>
+                <w:left w:val="nil"/>
+                <w:bottom w:val="nil"/>
+                <w:right w:val="nil"/>
+                <w:between w:val="nil"/>
+              </w:pBdr>
+              <w:spacing w:after="120"/>
+              <w:rPr>
+                <w:rFonts w:ascii="Times New Roman" w:eastAsia="Times New Roman" w:hAnsi="Times New Roman" w:cs="Times New Roman"/>
+                <w:sz w:val="24"/>
+                <w:szCs w:val="24"/>
+              </w:rPr>
+            </w:pPr>
+          </w:p>
+        </w:tc>
+        <w:tc>
+          <w:tcPr>
+            <w:tcW w:w="1701" w:type="dxa"/>
+          </w:tcPr>
+          <w:p>
+            <w:pPr>
+              <w:pBdr>
+                <w:top w:val="nil"/>
+                <w:left w:val="nil"/>
+                <w:bottom w:val="nil"/>
+                <w:right w:val="nil"/>
+                <w:between w:val="nil"/>
+              </w:pBdr>
+              <w:spacing w:after="120"/>
+              <w:rPr>
+                <w:rFonts w:ascii="Times New Roman" w:eastAsia="Times New Roman" w:hAnsi="Times New Roman" w:cs="Times New Roman"/>
+                <w:sz w:val="24"/>
+                <w:szCs w:val="24"/>
+              </w:rPr>
+            </w:pPr>
+          </w:p>
+        </w:tc>
+      </w:tr>
+      <w:tr>
+        <w:tc>
+          <w:tcPr>
+            <w:tcW w:w="704" w:type="dxa"/>
           </w:tcPr>
           <w:p>
             <w:pPr>
@@ -9871,25 +10549,207 @@
               <w:jc w:val="center"/>
               <w:rPr>
                 <w:rFonts w:ascii="Times New Roman" w:eastAsia="Times New Roman" w:hAnsi="Times New Roman" w:cs="Times New Roman"/>
-                <w:color w:val="FF0000"/>
-                <w:sz w:val="30"/>
-                <w:szCs w:val="30"/>
+                <w:sz w:val="24"/>
+                <w:szCs w:val="24"/>
               </w:rPr>
             </w:pPr>
             <w:r>
               <w:rPr>
                 <w:rFonts w:ascii="Times New Roman" w:eastAsia="Times New Roman" w:hAnsi="Times New Roman" w:cs="Times New Roman"/>
-                <w:color w:val="FF0000"/>
-                <w:sz w:val="30"/>
-                <w:szCs w:val="30"/>
-              </w:rPr>
-              <w:t>1-Jan-19</w:t>
+                <w:sz w:val="24"/>
+                <w:szCs w:val="24"/>
+              </w:rPr>
+              <w:t>5</w:t>
             </w:r>
           </w:p>
         </w:tc>
         <w:tc>
           <w:tcPr>
-            <w:tcW w:w="1233" w:type="dxa"/>
+            <w:tcW w:w="1418" w:type="dxa"/>
+          </w:tcPr>
+          <w:p>
+            <w:pPr>
+              <w:pBdr>
+                <w:top w:val="nil"/>
+                <w:left w:val="nil"/>
+                <w:bottom w:val="nil"/>
+                <w:right w:val="nil"/>
+                <w:between w:val="nil"/>
+              </w:pBdr>
+              <w:spacing w:after="120"/>
+              <w:rPr>
+                <w:rFonts w:ascii="Times New Roman" w:eastAsia="Times New Roman" w:hAnsi="Times New Roman" w:cs="Times New Roman"/>
+                <w:sz w:val="24"/>
+                <w:szCs w:val="24"/>
+                <w:lang w:val="vi-VN"/>
+              </w:rPr>
+            </w:pPr>
+            <w:r>
+              <w:rPr>
+                <w:rFonts w:ascii="Times New Roman" w:eastAsia="Times New Roman" w:hAnsi="Times New Roman" w:cs="Times New Roman"/>
+                <w:sz w:val="24"/>
+                <w:szCs w:val="24"/>
+              </w:rPr>
+              <w:t>Design</w:t>
+            </w:r>
+            <w:r>
+              <w:rPr>
+                <w:rFonts w:ascii="Times New Roman" w:eastAsia="Times New Roman" w:hAnsi="Times New Roman" w:cs="Times New Roman"/>
+                <w:sz w:val="24"/>
+                <w:szCs w:val="24"/>
+                <w:lang w:val="vi-VN"/>
+              </w:rPr>
+              <w:t xml:space="preserve"> </w:t>
+            </w:r>
+            <w:proofErr w:type="spellStart"/>
+            <w:r>
+              <w:rPr>
+                <w:rFonts w:ascii="Times New Roman" w:eastAsia="Times New Roman" w:hAnsi="Times New Roman" w:cs="Times New Roman"/>
+                <w:sz w:val="24"/>
+                <w:szCs w:val="24"/>
+                <w:lang w:val="vi-VN"/>
+              </w:rPr>
+              <w:t>Database</w:t>
+            </w:r>
+            <w:proofErr w:type="spellEnd"/>
+          </w:p>
+        </w:tc>
+        <w:tc>
+          <w:tcPr>
+            <w:tcW w:w="1842" w:type="dxa"/>
+          </w:tcPr>
+          <w:p>
+            <w:pPr>
+              <w:pBdr>
+                <w:top w:val="nil"/>
+                <w:left w:val="nil"/>
+                <w:bottom w:val="nil"/>
+                <w:right w:val="nil"/>
+                <w:between w:val="nil"/>
+              </w:pBdr>
+              <w:spacing w:after="120"/>
+              <w:rPr>
+                <w:rFonts w:ascii="Times New Roman" w:eastAsia="Times New Roman" w:hAnsi="Times New Roman" w:cs="Times New Roman"/>
+                <w:sz w:val="24"/>
+                <w:szCs w:val="24"/>
+                <w:lang w:val="vi-VN"/>
+              </w:rPr>
+            </w:pPr>
+            <w:proofErr w:type="spellStart"/>
+            <w:r>
+              <w:rPr>
+                <w:rFonts w:ascii="Times New Roman" w:eastAsia="Times New Roman" w:hAnsi="Times New Roman" w:cs="Times New Roman"/>
+                <w:sz w:val="24"/>
+                <w:szCs w:val="24"/>
+                <w:lang w:val="fr-FR"/>
+              </w:rPr>
+              <w:t>Đỗ</w:t>
+            </w:r>
+            <w:proofErr w:type="spellEnd"/>
+            <w:r>
+              <w:rPr>
+                <w:rFonts w:ascii="Times New Roman" w:eastAsia="Times New Roman" w:hAnsi="Times New Roman" w:cs="Times New Roman"/>
+                <w:sz w:val="24"/>
+                <w:szCs w:val="24"/>
+                <w:lang w:val="vi-VN"/>
+              </w:rPr>
+              <w:t xml:space="preserve"> Minh Triết</w:t>
+            </w:r>
+          </w:p>
+        </w:tc>
+        <w:tc>
+          <w:tcPr>
+            <w:tcW w:w="1560" w:type="dxa"/>
+          </w:tcPr>
+          <w:p>
+            <w:pPr>
+              <w:pBdr>
+                <w:top w:val="nil"/>
+                <w:left w:val="nil"/>
+                <w:bottom w:val="nil"/>
+                <w:right w:val="nil"/>
+                <w:between w:val="nil"/>
+              </w:pBdr>
+              <w:spacing w:after="120"/>
+              <w:rPr>
+                <w:rFonts w:ascii="Times New Roman" w:eastAsia="Times New Roman" w:hAnsi="Times New Roman" w:cs="Times New Roman"/>
+                <w:sz w:val="24"/>
+                <w:szCs w:val="24"/>
+              </w:rPr>
+            </w:pPr>
+          </w:p>
+        </w:tc>
+        <w:tc>
+          <w:tcPr>
+            <w:tcW w:w="1559" w:type="dxa"/>
+          </w:tcPr>
+          <w:p>
+            <w:pPr>
+              <w:pBdr>
+                <w:top w:val="nil"/>
+                <w:left w:val="nil"/>
+                <w:bottom w:val="nil"/>
+                <w:right w:val="nil"/>
+                <w:between w:val="nil"/>
+              </w:pBdr>
+              <w:spacing w:after="120"/>
+              <w:rPr>
+                <w:rFonts w:ascii="Times New Roman" w:eastAsia="Times New Roman" w:hAnsi="Times New Roman" w:cs="Times New Roman"/>
+                <w:sz w:val="24"/>
+                <w:szCs w:val="24"/>
+              </w:rPr>
+            </w:pPr>
+          </w:p>
+        </w:tc>
+        <w:tc>
+          <w:tcPr>
+            <w:tcW w:w="1134" w:type="dxa"/>
+          </w:tcPr>
+          <w:p>
+            <w:pPr>
+              <w:pBdr>
+                <w:top w:val="nil"/>
+                <w:left w:val="nil"/>
+                <w:bottom w:val="nil"/>
+                <w:right w:val="nil"/>
+                <w:between w:val="nil"/>
+              </w:pBdr>
+              <w:spacing w:after="120"/>
+              <w:rPr>
+                <w:rFonts w:ascii="Times New Roman" w:eastAsia="Times New Roman" w:hAnsi="Times New Roman" w:cs="Times New Roman"/>
+                <w:sz w:val="24"/>
+                <w:szCs w:val="24"/>
+              </w:rPr>
+            </w:pPr>
+          </w:p>
+        </w:tc>
+        <w:tc>
+          <w:tcPr>
+            <w:tcW w:w="1701" w:type="dxa"/>
+          </w:tcPr>
+          <w:p>
+            <w:pPr>
+              <w:pBdr>
+                <w:top w:val="nil"/>
+                <w:left w:val="nil"/>
+                <w:bottom w:val="nil"/>
+                <w:right w:val="nil"/>
+                <w:between w:val="nil"/>
+              </w:pBdr>
+              <w:spacing w:after="120"/>
+              <w:rPr>
+                <w:rFonts w:ascii="Times New Roman" w:eastAsia="Times New Roman" w:hAnsi="Times New Roman" w:cs="Times New Roman"/>
+                <w:sz w:val="24"/>
+                <w:szCs w:val="24"/>
+              </w:rPr>
+            </w:pPr>
+          </w:p>
+        </w:tc>
+      </w:tr>
+      <w:tr>
+        <w:tc>
+          <w:tcPr>
+            <w:tcW w:w="704" w:type="dxa"/>
           </w:tcPr>
           <w:p>
             <w:pPr>
@@ -9904,25 +10764,23 @@
               <w:jc w:val="center"/>
               <w:rPr>
                 <w:rFonts w:ascii="Times New Roman" w:eastAsia="Times New Roman" w:hAnsi="Times New Roman" w:cs="Times New Roman"/>
-                <w:color w:val="FF0000"/>
-                <w:sz w:val="30"/>
-                <w:szCs w:val="30"/>
+                <w:sz w:val="24"/>
+                <w:szCs w:val="24"/>
               </w:rPr>
             </w:pPr>
             <w:r>
               <w:rPr>
                 <w:rFonts w:ascii="Times New Roman" w:eastAsia="Times New Roman" w:hAnsi="Times New Roman" w:cs="Times New Roman"/>
-                <w:color w:val="FF0000"/>
-                <w:sz w:val="30"/>
-                <w:szCs w:val="30"/>
-              </w:rPr>
-              <w:t>Done</w:t>
+                <w:sz w:val="24"/>
+                <w:szCs w:val="24"/>
+              </w:rPr>
+              <w:t>6</w:t>
             </w:r>
           </w:p>
         </w:tc>
         <w:tc>
           <w:tcPr>
-            <w:tcW w:w="1770" w:type="dxa"/>
+            <w:tcW w:w="1418" w:type="dxa"/>
           </w:tcPr>
           <w:p>
             <w:pPr>
@@ -9934,21 +10792,17 @@
                 <w:between w:val="nil"/>
               </w:pBdr>
               <w:spacing w:after="120"/>
-              <w:jc w:val="center"/>
-              <w:rPr>
-                <w:rFonts w:ascii="Times New Roman" w:eastAsia="Times New Roman" w:hAnsi="Times New Roman" w:cs="Times New Roman"/>
-                <w:color w:val="FF0000"/>
-                <w:sz w:val="30"/>
-                <w:szCs w:val="30"/>
+              <w:rPr>
+                <w:rFonts w:ascii="Times New Roman" w:eastAsia="Times New Roman" w:hAnsi="Times New Roman" w:cs="Times New Roman"/>
+                <w:sz w:val="24"/>
+                <w:szCs w:val="24"/>
               </w:rPr>
             </w:pPr>
           </w:p>
         </w:tc>
-      </w:tr>
-      <w:tr>
         <w:tc>
           <w:tcPr>
-            <w:tcW w:w="1146" w:type="dxa"/>
+            <w:tcW w:w="1842" w:type="dxa"/>
           </w:tcPr>
           <w:p>
             <w:pPr>
@@ -9960,28 +10814,18 @@
                 <w:between w:val="nil"/>
               </w:pBdr>
               <w:spacing w:after="120"/>
-              <w:jc w:val="center"/>
-              <w:rPr>
-                <w:rFonts w:ascii="Times New Roman" w:eastAsia="Times New Roman" w:hAnsi="Times New Roman" w:cs="Times New Roman"/>
-                <w:color w:val="FF0000"/>
-                <w:sz w:val="30"/>
-                <w:szCs w:val="30"/>
-              </w:rPr>
-            </w:pPr>
-            <w:r>
-              <w:rPr>
-                <w:rFonts w:ascii="Times New Roman" w:eastAsia="Times New Roman" w:hAnsi="Times New Roman" w:cs="Times New Roman"/>
-                <w:color w:val="FF0000"/>
-                <w:sz w:val="30"/>
-                <w:szCs w:val="30"/>
-              </w:rPr>
-              <w:t>2</w:t>
-            </w:r>
+              <w:rPr>
+                <w:rFonts w:ascii="Times New Roman" w:eastAsia="Times New Roman" w:hAnsi="Times New Roman" w:cs="Times New Roman"/>
+                <w:sz w:val="24"/>
+                <w:szCs w:val="24"/>
+                <w:lang w:val="fr-FR"/>
+              </w:rPr>
+            </w:pPr>
           </w:p>
         </w:tc>
         <w:tc>
           <w:tcPr>
-            <w:tcW w:w="1283" w:type="dxa"/>
+            <w:tcW w:w="1560" w:type="dxa"/>
           </w:tcPr>
           <w:p>
             <w:pPr>
@@ -9993,28 +10837,17 @@
                 <w:between w:val="nil"/>
               </w:pBdr>
               <w:spacing w:after="120"/>
-              <w:jc w:val="center"/>
-              <w:rPr>
-                <w:rFonts w:ascii="Times New Roman" w:eastAsia="Times New Roman" w:hAnsi="Times New Roman" w:cs="Times New Roman"/>
-                <w:color w:val="FF0000"/>
-                <w:sz w:val="30"/>
-                <w:szCs w:val="30"/>
-              </w:rPr>
-            </w:pPr>
-            <w:r>
-              <w:rPr>
-                <w:rFonts w:ascii="Times New Roman" w:eastAsia="Times New Roman" w:hAnsi="Times New Roman" w:cs="Times New Roman"/>
-                <w:color w:val="FF0000"/>
-                <w:sz w:val="30"/>
-                <w:szCs w:val="30"/>
-              </w:rPr>
-              <w:t>Code Function 1</w:t>
-            </w:r>
+              <w:rPr>
+                <w:rFonts w:ascii="Times New Roman" w:eastAsia="Times New Roman" w:hAnsi="Times New Roman" w:cs="Times New Roman"/>
+                <w:sz w:val="24"/>
+                <w:szCs w:val="24"/>
+              </w:rPr>
+            </w:pPr>
           </w:p>
         </w:tc>
         <w:tc>
           <w:tcPr>
-            <w:tcW w:w="1604" w:type="dxa"/>
+            <w:tcW w:w="1559" w:type="dxa"/>
           </w:tcPr>
           <w:p>
             <w:pPr>
@@ -10026,28 +10859,17 @@
                 <w:between w:val="nil"/>
               </w:pBdr>
               <w:spacing w:after="120"/>
-              <w:jc w:val="center"/>
-              <w:rPr>
-                <w:rFonts w:ascii="Times New Roman" w:eastAsia="Times New Roman" w:hAnsi="Times New Roman" w:cs="Times New Roman"/>
-                <w:color w:val="FF0000"/>
-                <w:sz w:val="30"/>
-                <w:szCs w:val="30"/>
-              </w:rPr>
-            </w:pPr>
-            <w:r>
-              <w:rPr>
-                <w:rFonts w:ascii="Times New Roman" w:eastAsia="Times New Roman" w:hAnsi="Times New Roman" w:cs="Times New Roman"/>
-                <w:color w:val="FF0000"/>
-                <w:sz w:val="30"/>
-                <w:szCs w:val="30"/>
-              </w:rPr>
-              <w:t>Nguyen Van A</w:t>
-            </w:r>
+              <w:rPr>
+                <w:rFonts w:ascii="Times New Roman" w:eastAsia="Times New Roman" w:hAnsi="Times New Roman" w:cs="Times New Roman"/>
+                <w:sz w:val="24"/>
+                <w:szCs w:val="24"/>
+              </w:rPr>
+            </w:pPr>
           </w:p>
         </w:tc>
         <w:tc>
           <w:tcPr>
-            <w:tcW w:w="1159" w:type="dxa"/>
+            <w:tcW w:w="1134" w:type="dxa"/>
           </w:tcPr>
           <w:p>
             <w:pPr>
@@ -10059,28 +10881,17 @@
                 <w:between w:val="nil"/>
               </w:pBdr>
               <w:spacing w:after="120"/>
-              <w:jc w:val="center"/>
-              <w:rPr>
-                <w:rFonts w:ascii="Times New Roman" w:eastAsia="Times New Roman" w:hAnsi="Times New Roman" w:cs="Times New Roman"/>
-                <w:color w:val="FF0000"/>
-                <w:sz w:val="30"/>
-                <w:szCs w:val="30"/>
-              </w:rPr>
-            </w:pPr>
-            <w:r>
-              <w:rPr>
-                <w:rFonts w:ascii="Times New Roman" w:eastAsia="Times New Roman" w:hAnsi="Times New Roman" w:cs="Times New Roman"/>
-                <w:color w:val="FF0000"/>
-                <w:sz w:val="30"/>
-                <w:szCs w:val="30"/>
-              </w:rPr>
-              <w:t>01-Jan-19</w:t>
-            </w:r>
+              <w:rPr>
+                <w:rFonts w:ascii="Times New Roman" w:eastAsia="Times New Roman" w:hAnsi="Times New Roman" w:cs="Times New Roman"/>
+                <w:sz w:val="24"/>
+                <w:szCs w:val="24"/>
+              </w:rPr>
+            </w:pPr>
           </w:p>
         </w:tc>
         <w:tc>
           <w:tcPr>
-            <w:tcW w:w="1155" w:type="dxa"/>
+            <w:tcW w:w="1701" w:type="dxa"/>
           </w:tcPr>
           <w:p>
             <w:pPr>
@@ -10092,781 +10903,12 @@
                 <w:between w:val="nil"/>
               </w:pBdr>
               <w:spacing w:after="120"/>
-              <w:jc w:val="center"/>
-              <w:rPr>
-                <w:rFonts w:ascii="Times New Roman" w:eastAsia="Times New Roman" w:hAnsi="Times New Roman" w:cs="Times New Roman"/>
-                <w:color w:val="FF0000"/>
-                <w:sz w:val="30"/>
-                <w:szCs w:val="30"/>
-              </w:rPr>
-            </w:pPr>
-            <w:r>
-              <w:rPr>
-                <w:rFonts w:ascii="Times New Roman" w:eastAsia="Times New Roman" w:hAnsi="Times New Roman" w:cs="Times New Roman"/>
-                <w:color w:val="FF0000"/>
-                <w:sz w:val="30"/>
-                <w:szCs w:val="30"/>
-              </w:rPr>
-              <w:t>17-Jan-19</w:t>
-            </w:r>
-          </w:p>
-        </w:tc>
-        <w:tc>
-          <w:tcPr>
-            <w:tcW w:w="1233" w:type="dxa"/>
-          </w:tcPr>
-          <w:p>
-            <w:pPr>
-              <w:pBdr>
-                <w:top w:val="nil"/>
-                <w:left w:val="nil"/>
-                <w:bottom w:val="nil"/>
-                <w:right w:val="nil"/>
-                <w:between w:val="nil"/>
-              </w:pBdr>
-              <w:spacing w:after="120"/>
-              <w:jc w:val="center"/>
-              <w:rPr>
-                <w:rFonts w:ascii="Times New Roman" w:eastAsia="Times New Roman" w:hAnsi="Times New Roman" w:cs="Times New Roman"/>
-                <w:color w:val="FF0000"/>
-                <w:sz w:val="30"/>
-                <w:szCs w:val="30"/>
-              </w:rPr>
-            </w:pPr>
-            <w:r>
-              <w:rPr>
-                <w:rFonts w:ascii="Times New Roman" w:eastAsia="Times New Roman" w:hAnsi="Times New Roman" w:cs="Times New Roman"/>
-                <w:color w:val="FF0000"/>
-                <w:sz w:val="30"/>
-                <w:szCs w:val="30"/>
-              </w:rPr>
-              <w:t>Done</w:t>
-            </w:r>
-          </w:p>
-        </w:tc>
-        <w:tc>
-          <w:tcPr>
-            <w:tcW w:w="1770" w:type="dxa"/>
-          </w:tcPr>
-          <w:p>
-            <w:pPr>
-              <w:pBdr>
-                <w:top w:val="nil"/>
-                <w:left w:val="nil"/>
-                <w:bottom w:val="nil"/>
-                <w:right w:val="nil"/>
-                <w:between w:val="nil"/>
-              </w:pBdr>
-              <w:spacing w:after="120"/>
-              <w:jc w:val="center"/>
-              <w:rPr>
-                <w:rFonts w:ascii="Times New Roman" w:eastAsia="Times New Roman" w:hAnsi="Times New Roman" w:cs="Times New Roman"/>
-                <w:color w:val="FF0000"/>
-                <w:sz w:val="30"/>
-                <w:szCs w:val="30"/>
-              </w:rPr>
-            </w:pPr>
-          </w:p>
-        </w:tc>
-      </w:tr>
-      <w:tr>
-        <w:tc>
-          <w:tcPr>
-            <w:tcW w:w="1146" w:type="dxa"/>
-          </w:tcPr>
-          <w:p>
-            <w:pPr>
-              <w:pBdr>
-                <w:top w:val="nil"/>
-                <w:left w:val="nil"/>
-                <w:bottom w:val="nil"/>
-                <w:right w:val="nil"/>
-                <w:between w:val="nil"/>
-              </w:pBdr>
-              <w:spacing w:after="120"/>
-              <w:jc w:val="center"/>
-              <w:rPr>
-                <w:rFonts w:ascii="Times New Roman" w:eastAsia="Times New Roman" w:hAnsi="Times New Roman" w:cs="Times New Roman"/>
-                <w:color w:val="FF0000"/>
-                <w:sz w:val="30"/>
-                <w:szCs w:val="30"/>
-              </w:rPr>
-            </w:pPr>
-            <w:r>
-              <w:rPr>
-                <w:rFonts w:ascii="Times New Roman" w:eastAsia="Times New Roman" w:hAnsi="Times New Roman" w:cs="Times New Roman"/>
-                <w:color w:val="FF0000"/>
-                <w:sz w:val="30"/>
-                <w:szCs w:val="30"/>
-              </w:rPr>
-              <w:t>3</w:t>
-            </w:r>
-          </w:p>
-        </w:tc>
-        <w:tc>
-          <w:tcPr>
-            <w:tcW w:w="1283" w:type="dxa"/>
-          </w:tcPr>
-          <w:p>
-            <w:pPr>
-              <w:pBdr>
-                <w:top w:val="nil"/>
-                <w:left w:val="nil"/>
-                <w:bottom w:val="nil"/>
-                <w:right w:val="nil"/>
-                <w:between w:val="nil"/>
-              </w:pBdr>
-              <w:spacing w:after="120"/>
-              <w:jc w:val="center"/>
-              <w:rPr>
-                <w:rFonts w:ascii="Times New Roman" w:eastAsia="Times New Roman" w:hAnsi="Times New Roman" w:cs="Times New Roman"/>
-                <w:color w:val="FF0000"/>
-                <w:sz w:val="30"/>
-                <w:szCs w:val="30"/>
-              </w:rPr>
-            </w:pPr>
-            <w:r>
-              <w:rPr>
-                <w:rFonts w:ascii="Times New Roman" w:eastAsia="Times New Roman" w:hAnsi="Times New Roman" w:cs="Times New Roman"/>
-                <w:color w:val="FF0000"/>
-                <w:sz w:val="30"/>
-                <w:szCs w:val="30"/>
-              </w:rPr>
-              <w:t>Report Section II</w:t>
-            </w:r>
-          </w:p>
-        </w:tc>
-        <w:tc>
-          <w:tcPr>
-            <w:tcW w:w="1604" w:type="dxa"/>
-          </w:tcPr>
-          <w:p>
-            <w:pPr>
-              <w:pBdr>
-                <w:top w:val="nil"/>
-                <w:left w:val="nil"/>
-                <w:bottom w:val="nil"/>
-                <w:right w:val="nil"/>
-                <w:between w:val="nil"/>
-              </w:pBdr>
-              <w:spacing w:after="120"/>
-              <w:jc w:val="center"/>
-              <w:rPr>
-                <w:rFonts w:ascii="Times New Roman" w:eastAsia="Times New Roman" w:hAnsi="Times New Roman" w:cs="Times New Roman"/>
-                <w:color w:val="FF0000"/>
-                <w:sz w:val="30"/>
-                <w:szCs w:val="30"/>
-              </w:rPr>
-            </w:pPr>
-            <w:r>
-              <w:rPr>
-                <w:rFonts w:ascii="Times New Roman" w:eastAsia="Times New Roman" w:hAnsi="Times New Roman" w:cs="Times New Roman"/>
-                <w:color w:val="FF0000"/>
-                <w:sz w:val="30"/>
-                <w:szCs w:val="30"/>
-              </w:rPr>
-              <w:t xml:space="preserve">Le </w:t>
-            </w:r>
-            <w:proofErr w:type="spellStart"/>
-            <w:r>
-              <w:rPr>
-                <w:rFonts w:ascii="Times New Roman" w:eastAsia="Times New Roman" w:hAnsi="Times New Roman" w:cs="Times New Roman"/>
-                <w:color w:val="FF0000"/>
-                <w:sz w:val="30"/>
-                <w:szCs w:val="30"/>
-              </w:rPr>
-              <w:t>Thi</w:t>
-            </w:r>
-            <w:proofErr w:type="spellEnd"/>
-            <w:r>
-              <w:rPr>
-                <w:rFonts w:ascii="Times New Roman" w:eastAsia="Times New Roman" w:hAnsi="Times New Roman" w:cs="Times New Roman"/>
-                <w:color w:val="FF0000"/>
-                <w:sz w:val="30"/>
-                <w:szCs w:val="30"/>
-              </w:rPr>
-              <w:t xml:space="preserve"> B</w:t>
-            </w:r>
-          </w:p>
-        </w:tc>
-        <w:tc>
-          <w:tcPr>
-            <w:tcW w:w="1159" w:type="dxa"/>
-          </w:tcPr>
-          <w:p>
-            <w:pPr>
-              <w:pBdr>
-                <w:top w:val="nil"/>
-                <w:left w:val="nil"/>
-                <w:bottom w:val="nil"/>
-                <w:right w:val="nil"/>
-                <w:between w:val="nil"/>
-              </w:pBdr>
-              <w:spacing w:after="120"/>
-              <w:jc w:val="center"/>
-              <w:rPr>
-                <w:rFonts w:ascii="Times New Roman" w:eastAsia="Times New Roman" w:hAnsi="Times New Roman" w:cs="Times New Roman"/>
-                <w:color w:val="FF0000"/>
-                <w:sz w:val="30"/>
-                <w:szCs w:val="30"/>
-              </w:rPr>
-            </w:pPr>
-            <w:r>
-              <w:rPr>
-                <w:rFonts w:ascii="Times New Roman" w:eastAsia="Times New Roman" w:hAnsi="Times New Roman" w:cs="Times New Roman"/>
-                <w:color w:val="FF0000"/>
-                <w:sz w:val="30"/>
-                <w:szCs w:val="30"/>
-              </w:rPr>
-              <w:t>02-Jan-19</w:t>
-            </w:r>
-          </w:p>
-        </w:tc>
-        <w:tc>
-          <w:tcPr>
-            <w:tcW w:w="1155" w:type="dxa"/>
-          </w:tcPr>
-          <w:p>
-            <w:pPr>
-              <w:pBdr>
-                <w:top w:val="nil"/>
-                <w:left w:val="nil"/>
-                <w:bottom w:val="nil"/>
-                <w:right w:val="nil"/>
-                <w:between w:val="nil"/>
-              </w:pBdr>
-              <w:spacing w:after="120"/>
-              <w:jc w:val="center"/>
-              <w:rPr>
-                <w:rFonts w:ascii="Times New Roman" w:eastAsia="Times New Roman" w:hAnsi="Times New Roman" w:cs="Times New Roman"/>
-                <w:color w:val="FF0000"/>
-                <w:sz w:val="30"/>
-                <w:szCs w:val="30"/>
-              </w:rPr>
-            </w:pPr>
-          </w:p>
-        </w:tc>
-        <w:tc>
-          <w:tcPr>
-            <w:tcW w:w="1233" w:type="dxa"/>
-          </w:tcPr>
-          <w:p>
-            <w:pPr>
-              <w:pBdr>
-                <w:top w:val="nil"/>
-                <w:left w:val="nil"/>
-                <w:bottom w:val="nil"/>
-                <w:right w:val="nil"/>
-                <w:between w:val="nil"/>
-              </w:pBdr>
-              <w:spacing w:after="120"/>
-              <w:jc w:val="center"/>
-              <w:rPr>
-                <w:rFonts w:ascii="Times New Roman" w:eastAsia="Times New Roman" w:hAnsi="Times New Roman" w:cs="Times New Roman"/>
-                <w:color w:val="FF0000"/>
-                <w:sz w:val="30"/>
-                <w:szCs w:val="30"/>
-              </w:rPr>
-            </w:pPr>
-            <w:r>
-              <w:rPr>
-                <w:rFonts w:ascii="Times New Roman" w:eastAsia="Times New Roman" w:hAnsi="Times New Roman" w:cs="Times New Roman"/>
-                <w:color w:val="FF0000"/>
-                <w:sz w:val="30"/>
-                <w:szCs w:val="30"/>
-              </w:rPr>
-              <w:t>In progress</w:t>
-            </w:r>
-          </w:p>
-        </w:tc>
-        <w:tc>
-          <w:tcPr>
-            <w:tcW w:w="1770" w:type="dxa"/>
-          </w:tcPr>
-          <w:p>
-            <w:pPr>
-              <w:pBdr>
-                <w:top w:val="nil"/>
-                <w:left w:val="nil"/>
-                <w:bottom w:val="nil"/>
-                <w:right w:val="nil"/>
-                <w:between w:val="nil"/>
-              </w:pBdr>
-              <w:spacing w:after="120"/>
-              <w:jc w:val="center"/>
-              <w:rPr>
-                <w:rFonts w:ascii="Times New Roman" w:eastAsia="Times New Roman" w:hAnsi="Times New Roman" w:cs="Times New Roman"/>
-                <w:color w:val="FF0000"/>
-                <w:sz w:val="30"/>
-                <w:szCs w:val="30"/>
-              </w:rPr>
-            </w:pPr>
-          </w:p>
-        </w:tc>
-      </w:tr>
-      <w:tr>
-        <w:tc>
-          <w:tcPr>
-            <w:tcW w:w="1146" w:type="dxa"/>
-          </w:tcPr>
-          <w:p>
-            <w:pPr>
-              <w:pBdr>
-                <w:top w:val="nil"/>
-                <w:left w:val="nil"/>
-                <w:bottom w:val="nil"/>
-                <w:right w:val="nil"/>
-                <w:between w:val="nil"/>
-              </w:pBdr>
-              <w:spacing w:after="120"/>
-              <w:jc w:val="center"/>
-              <w:rPr>
-                <w:rFonts w:ascii="Times New Roman" w:eastAsia="Times New Roman" w:hAnsi="Times New Roman" w:cs="Times New Roman"/>
-                <w:color w:val="FF0000"/>
-                <w:sz w:val="30"/>
-                <w:szCs w:val="30"/>
-              </w:rPr>
-            </w:pPr>
-            <w:r>
-              <w:rPr>
-                <w:rFonts w:ascii="Times New Roman" w:eastAsia="Times New Roman" w:hAnsi="Times New Roman" w:cs="Times New Roman"/>
-                <w:color w:val="FF0000"/>
-                <w:sz w:val="30"/>
-                <w:szCs w:val="30"/>
-              </w:rPr>
-              <w:t>…</w:t>
-            </w:r>
-          </w:p>
-        </w:tc>
-        <w:tc>
-          <w:tcPr>
-            <w:tcW w:w="1283" w:type="dxa"/>
-          </w:tcPr>
-          <w:p>
-            <w:pPr>
-              <w:pBdr>
-                <w:top w:val="nil"/>
-                <w:left w:val="nil"/>
-                <w:bottom w:val="nil"/>
-                <w:right w:val="nil"/>
-                <w:between w:val="nil"/>
-              </w:pBdr>
-              <w:spacing w:after="120"/>
-              <w:jc w:val="center"/>
-              <w:rPr>
-                <w:rFonts w:ascii="Times New Roman" w:eastAsia="Times New Roman" w:hAnsi="Times New Roman" w:cs="Times New Roman"/>
-                <w:color w:val="FF0000"/>
-                <w:sz w:val="30"/>
-                <w:szCs w:val="30"/>
-              </w:rPr>
-            </w:pPr>
-            <w:r>
-              <w:rPr>
-                <w:rFonts w:ascii="Times New Roman" w:eastAsia="Times New Roman" w:hAnsi="Times New Roman" w:cs="Times New Roman"/>
-                <w:color w:val="FF0000"/>
-                <w:sz w:val="30"/>
-                <w:szCs w:val="30"/>
-              </w:rPr>
-              <w:t>…</w:t>
-            </w:r>
-          </w:p>
-        </w:tc>
-        <w:tc>
-          <w:tcPr>
-            <w:tcW w:w="1604" w:type="dxa"/>
-          </w:tcPr>
-          <w:p>
-            <w:pPr>
-              <w:pBdr>
-                <w:top w:val="nil"/>
-                <w:left w:val="nil"/>
-                <w:bottom w:val="nil"/>
-                <w:right w:val="nil"/>
-                <w:between w:val="nil"/>
-              </w:pBdr>
-              <w:spacing w:after="120"/>
-              <w:jc w:val="center"/>
-              <w:rPr>
-                <w:rFonts w:ascii="Times New Roman" w:eastAsia="Times New Roman" w:hAnsi="Times New Roman" w:cs="Times New Roman"/>
-                <w:color w:val="FF0000"/>
-                <w:sz w:val="30"/>
-                <w:szCs w:val="30"/>
-              </w:rPr>
-            </w:pPr>
-            <w:r>
-              <w:rPr>
-                <w:rFonts w:ascii="Times New Roman" w:eastAsia="Times New Roman" w:hAnsi="Times New Roman" w:cs="Times New Roman"/>
-                <w:color w:val="FF0000"/>
-                <w:sz w:val="30"/>
-                <w:szCs w:val="30"/>
-              </w:rPr>
-              <w:t>…</w:t>
-            </w:r>
-          </w:p>
-        </w:tc>
-        <w:tc>
-          <w:tcPr>
-            <w:tcW w:w="1159" w:type="dxa"/>
-          </w:tcPr>
-          <w:p>
-            <w:pPr>
-              <w:pBdr>
-                <w:top w:val="nil"/>
-                <w:left w:val="nil"/>
-                <w:bottom w:val="nil"/>
-                <w:right w:val="nil"/>
-                <w:between w:val="nil"/>
-              </w:pBdr>
-              <w:spacing w:after="120"/>
-              <w:jc w:val="center"/>
-              <w:rPr>
-                <w:rFonts w:ascii="Times New Roman" w:eastAsia="Times New Roman" w:hAnsi="Times New Roman" w:cs="Times New Roman"/>
-                <w:color w:val="FF0000"/>
-                <w:sz w:val="30"/>
-                <w:szCs w:val="30"/>
-              </w:rPr>
-            </w:pPr>
-            <w:r>
-              <w:rPr>
-                <w:rFonts w:ascii="Times New Roman" w:eastAsia="Times New Roman" w:hAnsi="Times New Roman" w:cs="Times New Roman"/>
-                <w:color w:val="FF0000"/>
-                <w:sz w:val="30"/>
-                <w:szCs w:val="30"/>
-              </w:rPr>
-              <w:t>…</w:t>
-            </w:r>
-          </w:p>
-        </w:tc>
-        <w:tc>
-          <w:tcPr>
-            <w:tcW w:w="1155" w:type="dxa"/>
-          </w:tcPr>
-          <w:p>
-            <w:pPr>
-              <w:pBdr>
-                <w:top w:val="nil"/>
-                <w:left w:val="nil"/>
-                <w:bottom w:val="nil"/>
-                <w:right w:val="nil"/>
-                <w:between w:val="nil"/>
-              </w:pBdr>
-              <w:spacing w:after="120"/>
-              <w:jc w:val="center"/>
-              <w:rPr>
-                <w:rFonts w:ascii="Times New Roman" w:eastAsia="Times New Roman" w:hAnsi="Times New Roman" w:cs="Times New Roman"/>
-                <w:color w:val="FF0000"/>
-                <w:sz w:val="30"/>
-                <w:szCs w:val="30"/>
-              </w:rPr>
-            </w:pPr>
-            <w:r>
-              <w:rPr>
-                <w:rFonts w:ascii="Times New Roman" w:eastAsia="Times New Roman" w:hAnsi="Times New Roman" w:cs="Times New Roman"/>
-                <w:color w:val="FF0000"/>
-                <w:sz w:val="30"/>
-                <w:szCs w:val="30"/>
-              </w:rPr>
-              <w:t>…</w:t>
-            </w:r>
-          </w:p>
-        </w:tc>
-        <w:tc>
-          <w:tcPr>
-            <w:tcW w:w="1233" w:type="dxa"/>
-          </w:tcPr>
-          <w:p>
-            <w:pPr>
-              <w:pBdr>
-                <w:top w:val="nil"/>
-                <w:left w:val="nil"/>
-                <w:bottom w:val="nil"/>
-                <w:right w:val="nil"/>
-                <w:between w:val="nil"/>
-              </w:pBdr>
-              <w:spacing w:after="120"/>
-              <w:jc w:val="center"/>
-              <w:rPr>
-                <w:rFonts w:ascii="Times New Roman" w:eastAsia="Times New Roman" w:hAnsi="Times New Roman" w:cs="Times New Roman"/>
-                <w:color w:val="FF0000"/>
-                <w:sz w:val="30"/>
-                <w:szCs w:val="30"/>
-              </w:rPr>
-            </w:pPr>
-            <w:r>
-              <w:rPr>
-                <w:rFonts w:ascii="Times New Roman" w:eastAsia="Times New Roman" w:hAnsi="Times New Roman" w:cs="Times New Roman"/>
-                <w:color w:val="FF0000"/>
-                <w:sz w:val="30"/>
-                <w:szCs w:val="30"/>
-              </w:rPr>
-              <w:t>…</w:t>
-            </w:r>
-          </w:p>
-        </w:tc>
-        <w:tc>
-          <w:tcPr>
-            <w:tcW w:w="1770" w:type="dxa"/>
-          </w:tcPr>
-          <w:p>
-            <w:pPr>
-              <w:pBdr>
-                <w:top w:val="nil"/>
-                <w:left w:val="nil"/>
-                <w:bottom w:val="nil"/>
-                <w:right w:val="nil"/>
-                <w:between w:val="nil"/>
-              </w:pBdr>
-              <w:spacing w:after="120"/>
-              <w:jc w:val="center"/>
-              <w:rPr>
-                <w:rFonts w:ascii="Times New Roman" w:eastAsia="Times New Roman" w:hAnsi="Times New Roman" w:cs="Times New Roman"/>
-                <w:color w:val="FF0000"/>
-                <w:sz w:val="30"/>
-                <w:szCs w:val="30"/>
-              </w:rPr>
-            </w:pPr>
-            <w:r>
-              <w:rPr>
-                <w:rFonts w:ascii="Times New Roman" w:eastAsia="Times New Roman" w:hAnsi="Times New Roman" w:cs="Times New Roman"/>
-                <w:color w:val="FF0000"/>
-                <w:sz w:val="30"/>
-                <w:szCs w:val="30"/>
-              </w:rPr>
-              <w:t>…</w:t>
-            </w:r>
-          </w:p>
-        </w:tc>
-      </w:tr>
-      <w:tr>
-        <w:tc>
-          <w:tcPr>
-            <w:tcW w:w="1146" w:type="dxa"/>
-          </w:tcPr>
-          <w:p>
-            <w:pPr>
-              <w:pBdr>
-                <w:top w:val="nil"/>
-                <w:left w:val="nil"/>
-                <w:bottom w:val="nil"/>
-                <w:right w:val="nil"/>
-                <w:between w:val="nil"/>
-              </w:pBdr>
-              <w:spacing w:after="120"/>
-              <w:jc w:val="center"/>
-              <w:rPr>
-                <w:rFonts w:ascii="Times New Roman" w:eastAsia="Times New Roman" w:hAnsi="Times New Roman" w:cs="Times New Roman"/>
-                <w:color w:val="FF0000"/>
-                <w:sz w:val="30"/>
-                <w:szCs w:val="30"/>
-              </w:rPr>
-            </w:pPr>
-            <w:r>
-              <w:rPr>
-                <w:rFonts w:ascii="Times New Roman" w:eastAsia="Times New Roman" w:hAnsi="Times New Roman" w:cs="Times New Roman"/>
-                <w:color w:val="FF0000"/>
-                <w:sz w:val="30"/>
-                <w:szCs w:val="30"/>
-              </w:rPr>
-              <w:t>n</w:t>
-            </w:r>
-          </w:p>
-        </w:tc>
-        <w:tc>
-          <w:tcPr>
-            <w:tcW w:w="1283" w:type="dxa"/>
-          </w:tcPr>
-          <w:p>
-            <w:pPr>
-              <w:pBdr>
-                <w:top w:val="nil"/>
-                <w:left w:val="nil"/>
-                <w:bottom w:val="nil"/>
-                <w:right w:val="nil"/>
-                <w:between w:val="nil"/>
-              </w:pBdr>
-              <w:spacing w:after="120"/>
-              <w:jc w:val="center"/>
-              <w:rPr>
-                <w:rFonts w:ascii="Times New Roman" w:eastAsia="Times New Roman" w:hAnsi="Times New Roman" w:cs="Times New Roman"/>
-                <w:color w:val="FF0000"/>
-                <w:sz w:val="30"/>
-                <w:szCs w:val="30"/>
-              </w:rPr>
-            </w:pPr>
-            <w:r>
-              <w:rPr>
-                <w:rFonts w:ascii="Times New Roman" w:eastAsia="Times New Roman" w:hAnsi="Times New Roman" w:cs="Times New Roman"/>
-                <w:color w:val="FF0000"/>
-                <w:sz w:val="30"/>
-                <w:szCs w:val="30"/>
-              </w:rPr>
-              <w:t>…</w:t>
-            </w:r>
-          </w:p>
-        </w:tc>
-        <w:tc>
-          <w:tcPr>
-            <w:tcW w:w="1604" w:type="dxa"/>
-          </w:tcPr>
-          <w:p>
-            <w:pPr>
-              <w:pBdr>
-                <w:top w:val="nil"/>
-                <w:left w:val="nil"/>
-                <w:bottom w:val="nil"/>
-                <w:right w:val="nil"/>
-                <w:between w:val="nil"/>
-              </w:pBdr>
-              <w:spacing w:after="120"/>
-              <w:jc w:val="center"/>
-              <w:rPr>
-                <w:rFonts w:ascii="Times New Roman" w:eastAsia="Times New Roman" w:hAnsi="Times New Roman" w:cs="Times New Roman"/>
-                <w:color w:val="FF0000"/>
-                <w:sz w:val="30"/>
-                <w:szCs w:val="30"/>
-              </w:rPr>
-            </w:pPr>
-            <w:r>
-              <w:rPr>
-                <w:rFonts w:ascii="Times New Roman" w:eastAsia="Times New Roman" w:hAnsi="Times New Roman" w:cs="Times New Roman"/>
-                <w:color w:val="FF0000"/>
-                <w:sz w:val="30"/>
-                <w:szCs w:val="30"/>
-              </w:rPr>
-              <w:t>…</w:t>
-            </w:r>
-          </w:p>
-        </w:tc>
-        <w:tc>
-          <w:tcPr>
-            <w:tcW w:w="1159" w:type="dxa"/>
-          </w:tcPr>
-          <w:p>
-            <w:pPr>
-              <w:pBdr>
-                <w:top w:val="nil"/>
-                <w:left w:val="nil"/>
-                <w:bottom w:val="nil"/>
-                <w:right w:val="nil"/>
-                <w:between w:val="nil"/>
-              </w:pBdr>
-              <w:spacing w:after="120"/>
-              <w:jc w:val="center"/>
-              <w:rPr>
-                <w:rFonts w:ascii="Times New Roman" w:eastAsia="Times New Roman" w:hAnsi="Times New Roman" w:cs="Times New Roman"/>
-                <w:color w:val="FF0000"/>
-                <w:sz w:val="30"/>
-                <w:szCs w:val="30"/>
-              </w:rPr>
-            </w:pPr>
-            <w:r>
-              <w:rPr>
-                <w:rFonts w:ascii="Times New Roman" w:eastAsia="Times New Roman" w:hAnsi="Times New Roman" w:cs="Times New Roman"/>
-                <w:color w:val="FF0000"/>
-                <w:sz w:val="30"/>
-                <w:szCs w:val="30"/>
-              </w:rPr>
-              <w:t>…</w:t>
-            </w:r>
-          </w:p>
-        </w:tc>
-        <w:tc>
-          <w:tcPr>
-            <w:tcW w:w="1155" w:type="dxa"/>
-          </w:tcPr>
-          <w:p>
-            <w:pPr>
-              <w:pBdr>
-                <w:top w:val="nil"/>
-                <w:left w:val="nil"/>
-                <w:bottom w:val="nil"/>
-                <w:right w:val="nil"/>
-                <w:between w:val="nil"/>
-              </w:pBdr>
-              <w:spacing w:after="120"/>
-              <w:jc w:val="center"/>
-              <w:rPr>
-                <w:rFonts w:ascii="Times New Roman" w:eastAsia="Times New Roman" w:hAnsi="Times New Roman" w:cs="Times New Roman"/>
-                <w:color w:val="FF0000"/>
-                <w:sz w:val="30"/>
-                <w:szCs w:val="30"/>
-              </w:rPr>
-            </w:pPr>
-            <w:r>
-              <w:rPr>
-                <w:rFonts w:ascii="Times New Roman" w:eastAsia="Times New Roman" w:hAnsi="Times New Roman" w:cs="Times New Roman"/>
-                <w:color w:val="FF0000"/>
-                <w:sz w:val="30"/>
-                <w:szCs w:val="30"/>
-              </w:rPr>
-              <w:t>…</w:t>
-            </w:r>
-          </w:p>
-        </w:tc>
-        <w:tc>
-          <w:tcPr>
-            <w:tcW w:w="1233" w:type="dxa"/>
-          </w:tcPr>
-          <w:p>
-            <w:pPr>
-              <w:pBdr>
-                <w:top w:val="nil"/>
-                <w:left w:val="nil"/>
-                <w:bottom w:val="nil"/>
-                <w:right w:val="nil"/>
-                <w:between w:val="nil"/>
-              </w:pBdr>
-              <w:spacing w:after="120"/>
-              <w:jc w:val="center"/>
-              <w:rPr>
-                <w:rFonts w:ascii="Times New Roman" w:eastAsia="Times New Roman" w:hAnsi="Times New Roman" w:cs="Times New Roman"/>
-                <w:color w:val="FF0000"/>
-                <w:sz w:val="30"/>
-                <w:szCs w:val="30"/>
-              </w:rPr>
-            </w:pPr>
-            <w:r>
-              <w:rPr>
-                <w:rFonts w:ascii="Times New Roman" w:eastAsia="Times New Roman" w:hAnsi="Times New Roman" w:cs="Times New Roman"/>
-                <w:color w:val="FF0000"/>
-                <w:sz w:val="30"/>
-                <w:szCs w:val="30"/>
-              </w:rPr>
-              <w:t>…</w:t>
-            </w:r>
-          </w:p>
-        </w:tc>
-        <w:tc>
-          <w:tcPr>
-            <w:tcW w:w="1770" w:type="dxa"/>
-          </w:tcPr>
-          <w:p>
-            <w:pPr>
-              <w:pBdr>
-                <w:top w:val="nil"/>
-                <w:left w:val="nil"/>
-                <w:bottom w:val="nil"/>
-                <w:right w:val="nil"/>
-                <w:between w:val="nil"/>
-              </w:pBdr>
-              <w:spacing w:after="120"/>
-              <w:jc w:val="center"/>
-              <w:rPr>
-                <w:rFonts w:ascii="Times New Roman" w:eastAsia="Times New Roman" w:hAnsi="Times New Roman" w:cs="Times New Roman"/>
-                <w:color w:val="FF0000"/>
-                <w:sz w:val="30"/>
-                <w:szCs w:val="30"/>
-              </w:rPr>
-            </w:pPr>
-            <w:r>
-              <w:rPr>
-                <w:rFonts w:ascii="Times New Roman" w:eastAsia="Times New Roman" w:hAnsi="Times New Roman" w:cs="Times New Roman"/>
-                <w:color w:val="FF0000"/>
-                <w:sz w:val="30"/>
-                <w:szCs w:val="30"/>
-              </w:rPr>
-              <w:t>…</w:t>
-            </w:r>
+              <w:rPr>
+                <w:rFonts w:ascii="Times New Roman" w:eastAsia="Times New Roman" w:hAnsi="Times New Roman" w:cs="Times New Roman"/>
+                <w:sz w:val="24"/>
+                <w:szCs w:val="24"/>
+              </w:rPr>
+            </w:pPr>
           </w:p>
         </w:tc>
       </w:tr>
@@ -11321,6 +11363,7 @@
       <w:pStyle w:val="Footer"/>
       <w:rPr>
         <w:color w:val="000000"/>
+        <w:lang w:val="vi-VN"/>
       </w:rPr>
     </w:pPr>
     <w:r>
@@ -11337,33 +11380,12 @@
       </w:rPr>
       <w:tab/>
     </w:r>
-    <w:proofErr w:type="spellStart"/>
     <w:r>
       <w:rPr>
         <w:color w:val="000000"/>
+        <w:lang w:val="vi-VN"/>
       </w:rPr>
-      <w:t>Đỗ</w:t>
-    </w:r>
-    <w:proofErr w:type="spellEnd"/>
-    <w:r>
-      <w:rPr>
-        <w:color w:val="000000"/>
-      </w:rPr>
-      <w:t xml:space="preserve"> Minh </w:t>
-    </w:r>
-    <w:proofErr w:type="spellStart"/>
-    <w:r>
-      <w:rPr>
-        <w:color w:val="000000"/>
-      </w:rPr>
-      <w:t>Triết</w:t>
-    </w:r>
-    <w:proofErr w:type="spellEnd"/>
-    <w:r>
-      <w:rPr>
-        <w:color w:val="000000"/>
-      </w:rPr>
-      <w:t xml:space="preserve"> – 10423114</w:t>
+      <w:t>Đỗ Minh Triết – 10423114</w:t>
     </w:r>
   </w:p>
   <w:p>
@@ -11402,6 +11424,7 @@
     <w:r>
       <w:rPr>
         <w:color w:val="000000"/>
+        <w:lang w:val="vi-VN"/>
       </w:rPr>
       <w:t>Nguyễn Hữu Hiếu – 10423039</w:t>
     </w:r>

</xml_diff>

<commit_message>
Updated Schedule Schedule Panel
</commit_message>
<xml_diff>
--- a/src/docs/REPORT.docx
+++ b/src/docs/REPORT.docx
@@ -2890,15 +2890,15 @@
         <w:tblLook w:val="0400" w:firstRow="0" w:lastRow="0" w:firstColumn="0" w:lastColumn="0" w:noHBand="0" w:noVBand="1"/>
       </w:tblPr>
       <w:tblGrid>
-        <w:gridCol w:w="2022"/>
-        <w:gridCol w:w="2022"/>
+        <w:gridCol w:w="1287"/>
+        <w:gridCol w:w="2757"/>
         <w:gridCol w:w="2023"/>
         <w:gridCol w:w="2023"/>
       </w:tblGrid>
       <w:tr>
         <w:tc>
           <w:tcPr>
-            <w:tcW w:w="2022" w:type="dxa"/>
+            <w:tcW w:w="1287" w:type="dxa"/>
           </w:tcPr>
           <w:p>
             <w:pPr>
@@ -2933,7 +2933,7 @@
         </w:tc>
         <w:tc>
           <w:tcPr>
-            <w:tcW w:w="2022" w:type="dxa"/>
+            <w:tcW w:w="2757" w:type="dxa"/>
           </w:tcPr>
           <w:p>
             <w:pPr>
@@ -3042,7 +3042,7 @@
       <w:tr>
         <w:tc>
           <w:tcPr>
-            <w:tcW w:w="2022" w:type="dxa"/>
+            <w:tcW w:w="1287" w:type="dxa"/>
           </w:tcPr>
           <w:p>
             <w:pPr>
@@ -3077,7 +3077,7 @@
         </w:tc>
         <w:tc>
           <w:tcPr>
-            <w:tcW w:w="2022" w:type="dxa"/>
+            <w:tcW w:w="2757" w:type="dxa"/>
           </w:tcPr>
           <w:p>
             <w:pPr>
@@ -3240,7 +3240,7 @@
       <w:tr>
         <w:tc>
           <w:tcPr>
-            <w:tcW w:w="2022" w:type="dxa"/>
+            <w:tcW w:w="1287" w:type="dxa"/>
           </w:tcPr>
           <w:p>
             <w:pPr>
@@ -3275,7 +3275,7 @@
         </w:tc>
         <w:tc>
           <w:tcPr>
-            <w:tcW w:w="2022" w:type="dxa"/>
+            <w:tcW w:w="2757" w:type="dxa"/>
           </w:tcPr>
           <w:p>
             <w:pPr>
@@ -9425,8 +9425,8 @@
       </w:tblPr>
       <w:tblGrid>
         <w:gridCol w:w="704"/>
-        <w:gridCol w:w="1418"/>
-        <w:gridCol w:w="1842"/>
+        <w:gridCol w:w="1843"/>
+        <w:gridCol w:w="1417"/>
         <w:gridCol w:w="1560"/>
         <w:gridCol w:w="1559"/>
         <w:gridCol w:w="1134"/>
@@ -9468,7 +9468,7 @@
         </w:tc>
         <w:tc>
           <w:tcPr>
-            <w:tcW w:w="1418" w:type="dxa"/>
+            <w:tcW w:w="1843" w:type="dxa"/>
           </w:tcPr>
           <w:p>
             <w:pPr>
@@ -9501,7 +9501,7 @@
         </w:tc>
         <w:tc>
           <w:tcPr>
-            <w:tcW w:w="1842" w:type="dxa"/>
+            <w:tcW w:w="1417" w:type="dxa"/>
           </w:tcPr>
           <w:p>
             <w:pPr>
@@ -9699,7 +9699,7 @@
         </w:tc>
         <w:tc>
           <w:tcPr>
-            <w:tcW w:w="1418" w:type="dxa"/>
+            <w:tcW w:w="1843" w:type="dxa"/>
           </w:tcPr>
           <w:p>
             <w:pPr>
@@ -9723,13 +9723,61 @@
                 <w:sz w:val="24"/>
                 <w:szCs w:val="24"/>
               </w:rPr>
-              <w:t>Design Project’s Structure</w:t>
+              <w:t>Design</w:t>
+            </w:r>
+            <w:r>
+              <w:rPr>
+                <w:rFonts w:ascii="Times New Roman" w:eastAsia="Times New Roman" w:hAnsi="Times New Roman" w:cs="Times New Roman"/>
+                <w:sz w:val="24"/>
+                <w:szCs w:val="24"/>
+                <w:lang w:val="vi-VN"/>
+              </w:rPr>
+              <w:t xml:space="preserve"> </w:t>
+            </w:r>
+            <w:proofErr w:type="spellStart"/>
+            <w:r>
+              <w:rPr>
+                <w:rFonts w:ascii="Times New Roman" w:eastAsia="Times New Roman" w:hAnsi="Times New Roman" w:cs="Times New Roman"/>
+                <w:sz w:val="24"/>
+                <w:szCs w:val="24"/>
+                <w:lang w:val="vi-VN"/>
+              </w:rPr>
+              <w:t>and</w:t>
+            </w:r>
+            <w:proofErr w:type="spellEnd"/>
+            <w:r>
+              <w:rPr>
+                <w:rFonts w:ascii="Times New Roman" w:eastAsia="Times New Roman" w:hAnsi="Times New Roman" w:cs="Times New Roman"/>
+                <w:sz w:val="24"/>
+                <w:szCs w:val="24"/>
+                <w:lang w:val="vi-VN"/>
+              </w:rPr>
+              <w:t xml:space="preserve"> </w:t>
+            </w:r>
+            <w:proofErr w:type="spellStart"/>
+            <w:r>
+              <w:rPr>
+                <w:rFonts w:ascii="Times New Roman" w:eastAsia="Times New Roman" w:hAnsi="Times New Roman" w:cs="Times New Roman"/>
+                <w:sz w:val="24"/>
+                <w:szCs w:val="24"/>
+                <w:lang w:val="vi-VN"/>
+              </w:rPr>
+              <w:t>fix</w:t>
+            </w:r>
+            <w:proofErr w:type="spellEnd"/>
+            <w:r>
+              <w:rPr>
+                <w:rFonts w:ascii="Times New Roman" w:eastAsia="Times New Roman" w:hAnsi="Times New Roman" w:cs="Times New Roman"/>
+                <w:sz w:val="24"/>
+                <w:szCs w:val="24"/>
+              </w:rPr>
+              <w:t xml:space="preserve"> Project’s Structure</w:t>
             </w:r>
           </w:p>
         </w:tc>
         <w:tc>
           <w:tcPr>
-            <w:tcW w:w="1842" w:type="dxa"/>
+            <w:tcW w:w="1417" w:type="dxa"/>
           </w:tcPr>
           <w:p>
             <w:pPr>
@@ -9935,7 +9983,7 @@
         </w:tc>
         <w:tc>
           <w:tcPr>
-            <w:tcW w:w="1418" w:type="dxa"/>
+            <w:tcW w:w="1843" w:type="dxa"/>
           </w:tcPr>
           <w:p>
             <w:pPr>
@@ -9986,7 +10034,7 @@
         </w:tc>
         <w:tc>
           <w:tcPr>
-            <w:tcW w:w="1842" w:type="dxa"/>
+            <w:tcW w:w="1417" w:type="dxa"/>
           </w:tcPr>
           <w:p>
             <w:pPr>
@@ -10148,7 +10196,7 @@
         </w:tc>
         <w:tc>
           <w:tcPr>
-            <w:tcW w:w="1418" w:type="dxa"/>
+            <w:tcW w:w="1843" w:type="dxa"/>
           </w:tcPr>
           <w:p>
             <w:pPr>
@@ -10192,14 +10240,114 @@
                 <w:szCs w:val="24"/>
                 <w:lang w:val="vi-VN"/>
               </w:rPr>
+              <w:t>and</w:t>
+            </w:r>
+            <w:proofErr w:type="spellEnd"/>
+            <w:r>
+              <w:rPr>
+                <w:rFonts w:ascii="Times New Roman" w:eastAsia="Times New Roman" w:hAnsi="Times New Roman" w:cs="Times New Roman"/>
+                <w:sz w:val="24"/>
+                <w:szCs w:val="24"/>
+                <w:lang w:val="vi-VN"/>
+              </w:rPr>
+              <w:t xml:space="preserve"> </w:t>
+            </w:r>
+            <w:proofErr w:type="spellStart"/>
+            <w:r>
+              <w:rPr>
+                <w:rFonts w:ascii="Times New Roman" w:eastAsia="Times New Roman" w:hAnsi="Times New Roman" w:cs="Times New Roman"/>
+                <w:sz w:val="24"/>
+                <w:szCs w:val="24"/>
+                <w:lang w:val="vi-VN"/>
+              </w:rPr>
+              <w:t>fix</w:t>
+            </w:r>
+            <w:proofErr w:type="spellEnd"/>
+            <w:r>
+              <w:rPr>
+                <w:rFonts w:ascii="Times New Roman" w:eastAsia="Times New Roman" w:hAnsi="Times New Roman" w:cs="Times New Roman"/>
+                <w:sz w:val="24"/>
+                <w:szCs w:val="24"/>
+                <w:lang w:val="vi-VN"/>
+              </w:rPr>
+              <w:t xml:space="preserve"> </w:t>
+            </w:r>
+            <w:proofErr w:type="spellStart"/>
+            <w:r>
+              <w:rPr>
+                <w:rFonts w:ascii="Times New Roman" w:eastAsia="Times New Roman" w:hAnsi="Times New Roman" w:cs="Times New Roman"/>
+                <w:sz w:val="24"/>
+                <w:szCs w:val="24"/>
+                <w:lang w:val="vi-VN"/>
+              </w:rPr>
               <w:t>Controller</w:t>
+            </w:r>
+            <w:proofErr w:type="spellEnd"/>
+            <w:r>
+              <w:rPr>
+                <w:rFonts w:ascii="Times New Roman" w:eastAsia="Times New Roman" w:hAnsi="Times New Roman" w:cs="Times New Roman"/>
+                <w:sz w:val="24"/>
+                <w:szCs w:val="24"/>
+                <w:lang w:val="vi-VN"/>
+              </w:rPr>
+              <w:t xml:space="preserve"> </w:t>
+            </w:r>
+            <w:proofErr w:type="spellStart"/>
+            <w:r>
+              <w:rPr>
+                <w:rFonts w:ascii="Times New Roman" w:eastAsia="Times New Roman" w:hAnsi="Times New Roman" w:cs="Times New Roman"/>
+                <w:sz w:val="24"/>
+                <w:szCs w:val="24"/>
+                <w:lang w:val="vi-VN"/>
+              </w:rPr>
+              <w:t>Structure</w:t>
+            </w:r>
+            <w:proofErr w:type="spellEnd"/>
+            <w:r>
+              <w:rPr>
+                <w:rFonts w:ascii="Times New Roman" w:eastAsia="Times New Roman" w:hAnsi="Times New Roman" w:cs="Times New Roman"/>
+                <w:sz w:val="24"/>
+                <w:szCs w:val="24"/>
+                <w:lang w:val="vi-VN"/>
+              </w:rPr>
+              <w:t xml:space="preserve"> </w:t>
+            </w:r>
+            <w:proofErr w:type="spellStart"/>
+            <w:r>
+              <w:rPr>
+                <w:rFonts w:ascii="Times New Roman" w:eastAsia="Times New Roman" w:hAnsi="Times New Roman" w:cs="Times New Roman"/>
+                <w:sz w:val="24"/>
+                <w:szCs w:val="24"/>
+                <w:lang w:val="vi-VN"/>
+              </w:rPr>
+              <w:t>and</w:t>
+            </w:r>
+            <w:proofErr w:type="spellEnd"/>
+            <w:r>
+              <w:rPr>
+                <w:rFonts w:ascii="Times New Roman" w:eastAsia="Times New Roman" w:hAnsi="Times New Roman" w:cs="Times New Roman"/>
+                <w:sz w:val="24"/>
+                <w:szCs w:val="24"/>
+                <w:lang w:val="vi-VN"/>
+              </w:rPr>
+              <w:t xml:space="preserve"> </w:t>
+            </w:r>
+            <w:proofErr w:type="spellStart"/>
+            <w:r>
+              <w:rPr>
+                <w:rFonts w:ascii="Times New Roman" w:eastAsia="Times New Roman" w:hAnsi="Times New Roman" w:cs="Times New Roman"/>
+                <w:sz w:val="24"/>
+                <w:szCs w:val="24"/>
+                <w:lang w:val="vi-VN"/>
+              </w:rPr>
+              <w:t>Logic</w:t>
             </w:r>
             <w:proofErr w:type="spellEnd"/>
           </w:p>
         </w:tc>
         <w:tc>
           <w:tcPr>
-            <w:tcW w:w="1842" w:type="dxa"/>
+            <w:tcW w:w="1417" w:type="dxa"/>
           </w:tcPr>
           <w:p>
             <w:pPr>
@@ -10225,16 +10373,7 @@
                 <w:szCs w:val="24"/>
                 <w:lang w:val="fr-FR"/>
               </w:rPr>
-              <w:t>Võ</w:t>
-            </w:r>
-            <w:r>
-              <w:rPr>
-                <w:rFonts w:ascii="Times New Roman" w:eastAsia="Times New Roman" w:hAnsi="Times New Roman" w:cs="Times New Roman"/>
-                <w:sz w:val="24"/>
-                <w:szCs w:val="24"/>
-                <w:lang w:val="vi-VN"/>
-              </w:rPr>
-              <w:t xml:space="preserve"> Minh Duy</w:t>
+              <w:t>Võ Minh Duy</w:t>
             </w:r>
           </w:p>
         </w:tc>
@@ -10361,7 +10500,7 @@
         </w:tc>
         <w:tc>
           <w:tcPr>
-            <w:tcW w:w="1418" w:type="dxa"/>
+            <w:tcW w:w="1843" w:type="dxa"/>
           </w:tcPr>
           <w:p>
             <w:pPr>
@@ -10395,13 +10534,82 @@
                 <w:szCs w:val="24"/>
                 <w:lang w:val="vi-VN"/>
               </w:rPr>
+              <w:t xml:space="preserve"> </w:t>
+            </w:r>
+            <w:proofErr w:type="spellStart"/>
+            <w:r>
+              <w:rPr>
+                <w:rFonts w:ascii="Times New Roman" w:eastAsia="Times New Roman" w:hAnsi="Times New Roman" w:cs="Times New Roman"/>
+                <w:sz w:val="24"/>
+                <w:szCs w:val="24"/>
+                <w:lang w:val="vi-VN"/>
+              </w:rPr>
+              <w:t>and</w:t>
+            </w:r>
+            <w:proofErr w:type="spellEnd"/>
+            <w:r>
+              <w:rPr>
+                <w:rFonts w:ascii="Times New Roman" w:eastAsia="Times New Roman" w:hAnsi="Times New Roman" w:cs="Times New Roman"/>
+                <w:sz w:val="24"/>
+                <w:szCs w:val="24"/>
+                <w:lang w:val="vi-VN"/>
+              </w:rPr>
+              <w:t xml:space="preserve"> </w:t>
+            </w:r>
+            <w:proofErr w:type="spellStart"/>
+            <w:r>
+              <w:rPr>
+                <w:rFonts w:ascii="Times New Roman" w:eastAsia="Times New Roman" w:hAnsi="Times New Roman" w:cs="Times New Roman"/>
+                <w:sz w:val="24"/>
+                <w:szCs w:val="24"/>
+                <w:lang w:val="vi-VN"/>
+              </w:rPr>
+              <w:t>fix</w:t>
+            </w:r>
+            <w:proofErr w:type="spellEnd"/>
+            <w:r>
+              <w:rPr>
+                <w:rFonts w:ascii="Times New Roman" w:eastAsia="Times New Roman" w:hAnsi="Times New Roman" w:cs="Times New Roman"/>
+                <w:sz w:val="24"/>
+                <w:szCs w:val="24"/>
+                <w:lang w:val="vi-VN"/>
+              </w:rPr>
+              <w:t xml:space="preserve"> </w:t>
+            </w:r>
+            <w:proofErr w:type="spellStart"/>
+            <w:r>
+              <w:rPr>
+                <w:rFonts w:ascii="Times New Roman" w:eastAsia="Times New Roman" w:hAnsi="Times New Roman" w:cs="Times New Roman"/>
+                <w:sz w:val="24"/>
+                <w:szCs w:val="24"/>
+                <w:lang w:val="vi-VN"/>
+              </w:rPr>
+              <w:t>Application’s</w:t>
+            </w:r>
+            <w:proofErr w:type="spellEnd"/>
+            <w:r>
+              <w:rPr>
+                <w:rFonts w:ascii="Times New Roman" w:eastAsia="Times New Roman" w:hAnsi="Times New Roman" w:cs="Times New Roman"/>
+                <w:sz w:val="24"/>
+                <w:szCs w:val="24"/>
+                <w:lang w:val="vi-VN"/>
+              </w:rPr>
               <w:t xml:space="preserve"> GUI</w:t>
+            </w:r>
+            <w:r>
+              <w:rPr>
+                <w:rFonts w:ascii="Times New Roman" w:eastAsia="Times New Roman" w:hAnsi="Times New Roman" w:cs="Times New Roman"/>
+                <w:sz w:val="24"/>
+                <w:szCs w:val="24"/>
+                <w:lang w:val="vi-VN"/>
+              </w:rPr>
+              <w:t xml:space="preserve"> </w:t>
             </w:r>
           </w:p>
         </w:tc>
         <w:tc>
           <w:tcPr>
-            <w:tcW w:w="1842" w:type="dxa"/>
+            <w:tcW w:w="1417" w:type="dxa"/>
           </w:tcPr>
           <w:p>
             <w:pPr>
@@ -10565,7 +10773,7 @@
         </w:tc>
         <w:tc>
           <w:tcPr>
-            <w:tcW w:w="1418" w:type="dxa"/>
+            <w:tcW w:w="1843" w:type="dxa"/>
           </w:tcPr>
           <w:p>
             <w:pPr>
@@ -10609,14 +10817,116 @@
                 <w:szCs w:val="24"/>
                 <w:lang w:val="vi-VN"/>
               </w:rPr>
+              <w:t>and</w:t>
+            </w:r>
+            <w:proofErr w:type="spellEnd"/>
+            <w:r>
+              <w:rPr>
+                <w:rFonts w:ascii="Times New Roman" w:eastAsia="Times New Roman" w:hAnsi="Times New Roman" w:cs="Times New Roman"/>
+                <w:sz w:val="24"/>
+                <w:szCs w:val="24"/>
+                <w:lang w:val="vi-VN"/>
+              </w:rPr>
+              <w:t xml:space="preserve"> </w:t>
+            </w:r>
+            <w:proofErr w:type="spellStart"/>
+            <w:r>
+              <w:rPr>
+                <w:rFonts w:ascii="Times New Roman" w:eastAsia="Times New Roman" w:hAnsi="Times New Roman" w:cs="Times New Roman"/>
+                <w:sz w:val="24"/>
+                <w:szCs w:val="24"/>
+                <w:lang w:val="vi-VN"/>
+              </w:rPr>
+              <w:t>fix</w:t>
+            </w:r>
+            <w:proofErr w:type="spellEnd"/>
+            <w:r>
+              <w:rPr>
+                <w:rFonts w:ascii="Times New Roman" w:eastAsia="Times New Roman" w:hAnsi="Times New Roman" w:cs="Times New Roman"/>
+                <w:sz w:val="24"/>
+                <w:szCs w:val="24"/>
+                <w:lang w:val="vi-VN"/>
+              </w:rPr>
+              <w:t xml:space="preserve"> </w:t>
+            </w:r>
+            <w:proofErr w:type="spellStart"/>
+            <w:r>
+              <w:rPr>
+                <w:rFonts w:ascii="Times New Roman" w:eastAsia="Times New Roman" w:hAnsi="Times New Roman" w:cs="Times New Roman"/>
+                <w:sz w:val="24"/>
+                <w:szCs w:val="24"/>
+                <w:lang w:val="vi-VN"/>
+              </w:rPr>
               <w:t>Database</w:t>
+            </w:r>
+            <w:proofErr w:type="spellEnd"/>
+            <w:r>
+              <w:rPr>
+                <w:rFonts w:ascii="Times New Roman" w:eastAsia="Times New Roman" w:hAnsi="Times New Roman" w:cs="Times New Roman"/>
+                <w:sz w:val="24"/>
+                <w:szCs w:val="24"/>
+                <w:lang w:val="vi-VN"/>
+              </w:rPr>
+              <w:t xml:space="preserve"> </w:t>
+            </w:r>
+            <w:proofErr w:type="spellStart"/>
+            <w:r>
+              <w:rPr>
+                <w:rFonts w:ascii="Times New Roman" w:eastAsia="Times New Roman" w:hAnsi="Times New Roman" w:cs="Times New Roman"/>
+                <w:sz w:val="24"/>
+                <w:szCs w:val="24"/>
+                <w:lang w:val="vi-VN"/>
+              </w:rPr>
+              <w:t>Structure</w:t>
+            </w:r>
+            <w:proofErr w:type="spellEnd"/>
+            <w:r>
+              <w:rPr>
+                <w:rFonts w:ascii="Times New Roman" w:eastAsia="Times New Roman" w:hAnsi="Times New Roman" w:cs="Times New Roman"/>
+                <w:sz w:val="24"/>
+                <w:szCs w:val="24"/>
+                <w:lang w:val="vi-VN"/>
+              </w:rPr>
+              <w:t xml:space="preserve"> </w:t>
+            </w:r>
+            <w:proofErr w:type="spellStart"/>
+            <w:proofErr w:type="gramStart"/>
+            <w:r>
+              <w:rPr>
+                <w:rFonts w:ascii="Times New Roman" w:eastAsia="Times New Roman" w:hAnsi="Times New Roman" w:cs="Times New Roman"/>
+                <w:sz w:val="24"/>
+                <w:szCs w:val="24"/>
+                <w:lang w:val="vi-VN"/>
+              </w:rPr>
+              <w:t>And</w:t>
+            </w:r>
+            <w:proofErr w:type="spellEnd"/>
+            <w:proofErr w:type="gramEnd"/>
+            <w:r>
+              <w:rPr>
+                <w:rFonts w:ascii="Times New Roman" w:eastAsia="Times New Roman" w:hAnsi="Times New Roman" w:cs="Times New Roman"/>
+                <w:sz w:val="24"/>
+                <w:szCs w:val="24"/>
+                <w:lang w:val="vi-VN"/>
+              </w:rPr>
+              <w:t xml:space="preserve"> </w:t>
+            </w:r>
+            <w:proofErr w:type="spellStart"/>
+            <w:r>
+              <w:rPr>
+                <w:rFonts w:ascii="Times New Roman" w:eastAsia="Times New Roman" w:hAnsi="Times New Roman" w:cs="Times New Roman"/>
+                <w:sz w:val="24"/>
+                <w:szCs w:val="24"/>
+                <w:lang w:val="vi-VN"/>
+              </w:rPr>
+              <w:t>Logic</w:t>
             </w:r>
             <w:proofErr w:type="spellEnd"/>
           </w:p>
         </w:tc>
         <w:tc>
           <w:tcPr>
-            <w:tcW w:w="1842" w:type="dxa"/>
+            <w:tcW w:w="1417" w:type="dxa"/>
           </w:tcPr>
           <w:p>
             <w:pPr>
@@ -10655,172 +10965,6 @@
               </w:rPr>
               <w:t xml:space="preserve"> Minh Triết</w:t>
             </w:r>
-          </w:p>
-        </w:tc>
-        <w:tc>
-          <w:tcPr>
-            <w:tcW w:w="1560" w:type="dxa"/>
-          </w:tcPr>
-          <w:p>
-            <w:pPr>
-              <w:pBdr>
-                <w:top w:val="nil"/>
-                <w:left w:val="nil"/>
-                <w:bottom w:val="nil"/>
-                <w:right w:val="nil"/>
-                <w:between w:val="nil"/>
-              </w:pBdr>
-              <w:spacing w:after="120"/>
-              <w:rPr>
-                <w:rFonts w:ascii="Times New Roman" w:eastAsia="Times New Roman" w:hAnsi="Times New Roman" w:cs="Times New Roman"/>
-                <w:sz w:val="24"/>
-                <w:szCs w:val="24"/>
-              </w:rPr>
-            </w:pPr>
-          </w:p>
-        </w:tc>
-        <w:tc>
-          <w:tcPr>
-            <w:tcW w:w="1559" w:type="dxa"/>
-          </w:tcPr>
-          <w:p>
-            <w:pPr>
-              <w:pBdr>
-                <w:top w:val="nil"/>
-                <w:left w:val="nil"/>
-                <w:bottom w:val="nil"/>
-                <w:right w:val="nil"/>
-                <w:between w:val="nil"/>
-              </w:pBdr>
-              <w:spacing w:after="120"/>
-              <w:rPr>
-                <w:rFonts w:ascii="Times New Roman" w:eastAsia="Times New Roman" w:hAnsi="Times New Roman" w:cs="Times New Roman"/>
-                <w:sz w:val="24"/>
-                <w:szCs w:val="24"/>
-              </w:rPr>
-            </w:pPr>
-          </w:p>
-        </w:tc>
-        <w:tc>
-          <w:tcPr>
-            <w:tcW w:w="1134" w:type="dxa"/>
-          </w:tcPr>
-          <w:p>
-            <w:pPr>
-              <w:pBdr>
-                <w:top w:val="nil"/>
-                <w:left w:val="nil"/>
-                <w:bottom w:val="nil"/>
-                <w:right w:val="nil"/>
-                <w:between w:val="nil"/>
-              </w:pBdr>
-              <w:spacing w:after="120"/>
-              <w:rPr>
-                <w:rFonts w:ascii="Times New Roman" w:eastAsia="Times New Roman" w:hAnsi="Times New Roman" w:cs="Times New Roman"/>
-                <w:sz w:val="24"/>
-                <w:szCs w:val="24"/>
-              </w:rPr>
-            </w:pPr>
-          </w:p>
-        </w:tc>
-        <w:tc>
-          <w:tcPr>
-            <w:tcW w:w="1701" w:type="dxa"/>
-          </w:tcPr>
-          <w:p>
-            <w:pPr>
-              <w:pBdr>
-                <w:top w:val="nil"/>
-                <w:left w:val="nil"/>
-                <w:bottom w:val="nil"/>
-                <w:right w:val="nil"/>
-                <w:between w:val="nil"/>
-              </w:pBdr>
-              <w:spacing w:after="120"/>
-              <w:rPr>
-                <w:rFonts w:ascii="Times New Roman" w:eastAsia="Times New Roman" w:hAnsi="Times New Roman" w:cs="Times New Roman"/>
-                <w:sz w:val="24"/>
-                <w:szCs w:val="24"/>
-              </w:rPr>
-            </w:pPr>
-          </w:p>
-        </w:tc>
-      </w:tr>
-      <w:tr>
-        <w:tc>
-          <w:tcPr>
-            <w:tcW w:w="704" w:type="dxa"/>
-          </w:tcPr>
-          <w:p>
-            <w:pPr>
-              <w:pBdr>
-                <w:top w:val="nil"/>
-                <w:left w:val="nil"/>
-                <w:bottom w:val="nil"/>
-                <w:right w:val="nil"/>
-                <w:between w:val="nil"/>
-              </w:pBdr>
-              <w:spacing w:after="120"/>
-              <w:jc w:val="center"/>
-              <w:rPr>
-                <w:rFonts w:ascii="Times New Roman" w:eastAsia="Times New Roman" w:hAnsi="Times New Roman" w:cs="Times New Roman"/>
-                <w:sz w:val="24"/>
-                <w:szCs w:val="24"/>
-              </w:rPr>
-            </w:pPr>
-            <w:r>
-              <w:rPr>
-                <w:rFonts w:ascii="Times New Roman" w:eastAsia="Times New Roman" w:hAnsi="Times New Roman" w:cs="Times New Roman"/>
-                <w:sz w:val="24"/>
-                <w:szCs w:val="24"/>
-              </w:rPr>
-              <w:t>6</w:t>
-            </w:r>
-          </w:p>
-        </w:tc>
-        <w:tc>
-          <w:tcPr>
-            <w:tcW w:w="1418" w:type="dxa"/>
-          </w:tcPr>
-          <w:p>
-            <w:pPr>
-              <w:pBdr>
-                <w:top w:val="nil"/>
-                <w:left w:val="nil"/>
-                <w:bottom w:val="nil"/>
-                <w:right w:val="nil"/>
-                <w:between w:val="nil"/>
-              </w:pBdr>
-              <w:spacing w:after="120"/>
-              <w:rPr>
-                <w:rFonts w:ascii="Times New Roman" w:eastAsia="Times New Roman" w:hAnsi="Times New Roman" w:cs="Times New Roman"/>
-                <w:sz w:val="24"/>
-                <w:szCs w:val="24"/>
-              </w:rPr>
-            </w:pPr>
-          </w:p>
-        </w:tc>
-        <w:tc>
-          <w:tcPr>
-            <w:tcW w:w="1842" w:type="dxa"/>
-          </w:tcPr>
-          <w:p>
-            <w:pPr>
-              <w:pBdr>
-                <w:top w:val="nil"/>
-                <w:left w:val="nil"/>
-                <w:bottom w:val="nil"/>
-                <w:right w:val="nil"/>
-                <w:between w:val="nil"/>
-              </w:pBdr>
-              <w:spacing w:after="120"/>
-              <w:rPr>
-                <w:rFonts w:ascii="Times New Roman" w:eastAsia="Times New Roman" w:hAnsi="Times New Roman" w:cs="Times New Roman"/>
-                <w:sz w:val="24"/>
-                <w:szCs w:val="24"/>
-                <w:lang w:val="fr-FR"/>
-              </w:rPr>
-            </w:pPr>
           </w:p>
         </w:tc>
         <w:tc>

</xml_diff>